<commit_message>
Export doc: customer segment page: step 1
</commit_message>
<xml_diff>
--- a/KabadaAPI/DBinit/KABADA_export.docx
+++ b/KabadaAPI/DBinit/KABADA_export.docx
@@ -327,7 +327,40 @@
           <w:color w:val="999999"/>
           <w:lang w:val="lv-LV"/>
         </w:rPr>
-        <w:t>02.12.2021.</w:t>
+        <w:fldChar w:fldCharType="begin"/>
+      </w:r>
+      <w:r>
+        <w:rPr>
+          <w:rFonts w:eastAsia="Roboto"/>
+          <w:color w:val="999999"/>
+          <w:lang w:val="lv-LV"/>
+        </w:rPr>
+        <w:instrText xml:space="preserve"> TIME \@ "dd.MM.yyyy." </w:instrText>
+      </w:r>
+      <w:r>
+        <w:rPr>
+          <w:rFonts w:eastAsia="Roboto"/>
+          <w:color w:val="999999"/>
+          <w:lang w:val="lv-LV"/>
+        </w:rPr>
+        <w:fldChar w:fldCharType="separate"/>
+      </w:r>
+      <w:r>
+        <w:rPr>
+          <w:rFonts w:eastAsia="Roboto"/>
+          <w:noProof/>
+          <w:color w:val="999999"/>
+          <w:lang w:val="lv-LV"/>
+        </w:rPr>
+        <w:t>06.12.2021.</w:t>
+      </w:r>
+      <w:r>
+        <w:rPr>
+          <w:rFonts w:eastAsia="Roboto"/>
+          <w:color w:val="999999"/>
+          <w:lang w:val="lv-LV"/>
+        </w:rPr>
+        <w:fldChar w:fldCharType="end"/>
       </w:r>
     </w:p>
     <w:p>
@@ -1950,15 +1983,13 @@
           <w:cols w:space="720"/>
         </w:sectPr>
       </w:pPr>
-      <w:bookmarkStart w:id="35" w:name="_GoBack"/>
-      <w:bookmarkEnd w:id="35"/>
     </w:p>
     <w:p>
       <w:pPr>
         <w:pStyle w:val="Heading1"/>
       </w:pPr>
-      <w:bookmarkStart w:id="36" w:name="_mv34z1j7wgt" w:colFirst="0" w:colLast="0"/>
-      <w:bookmarkEnd w:id="36"/>
+      <w:bookmarkStart w:id="35" w:name="_mv34z1j7wgt" w:colFirst="0" w:colLast="0"/>
+      <w:bookmarkEnd w:id="35"/>
       <w:r>
         <w:rPr>
           <w:rFonts w:eastAsia="Roboto Medium"/>
@@ -1982,8 +2013,8 @@
           <w:highlight w:val="white"/>
         </w:rPr>
       </w:pPr>
-      <w:bookmarkStart w:id="37" w:name="_8ynsu6dhxeqq" w:colFirst="0" w:colLast="0"/>
-      <w:bookmarkEnd w:id="37"/>
+      <w:bookmarkStart w:id="36" w:name="_8ynsu6dhxeqq" w:colFirst="0" w:colLast="0"/>
+      <w:bookmarkEnd w:id="36"/>
       <w:r>
         <w:rPr>
           <w:rFonts w:eastAsia="Roboto Medium"/>
@@ -2276,6 +2307,8 @@
             </w:r>
           </w:p>
         </w:tc>
+        <w:bookmarkStart w:id="37" w:name="kabada_cs_consumerTable"/>
+        <w:bookmarkEnd w:id="37"/>
       </w:tr>
       <w:tr>
         <w:tc>
@@ -2744,6 +2777,10 @@
             </w:r>
           </w:p>
         </w:tc>
+        <w:bookmarkStart w:id="39" w:name="kabada_cs_businessTable"/>
+        <w:bookmarkStart w:id="40" w:name="_GoBack"/>
+        <w:bookmarkEnd w:id="39"/>
+        <w:bookmarkEnd w:id="40"/>
       </w:tr>
       <w:tr>
         <w:tc>
@@ -2927,15 +2964,15 @@
           <w:cols w:space="720"/>
         </w:sectPr>
       </w:pPr>
-      <w:bookmarkStart w:id="39" w:name="_2xidia3mee26" w:colFirst="0" w:colLast="0"/>
-      <w:bookmarkEnd w:id="39"/>
+      <w:bookmarkStart w:id="41" w:name="_2xidia3mee26" w:colFirst="0" w:colLast="0"/>
+      <w:bookmarkEnd w:id="41"/>
     </w:p>
     <w:p>
       <w:pPr>
         <w:pStyle w:val="Heading1"/>
       </w:pPr>
-      <w:bookmarkStart w:id="40" w:name="_5rrafj3h84y4" w:colFirst="0" w:colLast="0"/>
-      <w:bookmarkEnd w:id="40"/>
+      <w:bookmarkStart w:id="42" w:name="_5rrafj3h84y4" w:colFirst="0" w:colLast="0"/>
+      <w:bookmarkEnd w:id="42"/>
       <w:r>
         <w:rPr>
           <w:rFonts w:eastAsia="Roboto Medium"/>
@@ -3616,8 +3653,8 @@
           <w:rFonts w:eastAsia="Roboto Medium"/>
         </w:rPr>
       </w:pPr>
-      <w:bookmarkStart w:id="41" w:name="_6ku97v9pvr49" w:colFirst="0" w:colLast="0"/>
-      <w:bookmarkEnd w:id="41"/>
+      <w:bookmarkStart w:id="43" w:name="_6ku97v9pvr49" w:colFirst="0" w:colLast="0"/>
+      <w:bookmarkEnd w:id="43"/>
       <w:r>
         <w:rPr>
           <w:rFonts w:eastAsia="Roboto Medium"/>
@@ -3635,8 +3672,8 @@
       <w:pPr>
         <w:pStyle w:val="Heading2"/>
       </w:pPr>
-      <w:bookmarkStart w:id="42" w:name="_fjul2ia1czan" w:colFirst="0" w:colLast="0"/>
-      <w:bookmarkEnd w:id="42"/>
+      <w:bookmarkStart w:id="44" w:name="_fjul2ia1czan" w:colFirst="0" w:colLast="0"/>
+      <w:bookmarkEnd w:id="44"/>
       <w:r>
         <w:rPr>
           <w:rFonts w:eastAsia="Roboto Medium"/>
@@ -4007,8 +4044,8 @@
       <w:pPr>
         <w:pStyle w:val="Heading2"/>
       </w:pPr>
-      <w:bookmarkStart w:id="43" w:name="_86at7ami9zo4" w:colFirst="0" w:colLast="0"/>
-      <w:bookmarkEnd w:id="43"/>
+      <w:bookmarkStart w:id="45" w:name="_86at7ami9zo4" w:colFirst="0" w:colLast="0"/>
+      <w:bookmarkEnd w:id="45"/>
       <w:r>
         <w:rPr>
           <w:rFonts w:eastAsia="Roboto Medium"/>
@@ -4249,8 +4286,8 @@
       <w:pPr>
         <w:pStyle w:val="Heading2"/>
       </w:pPr>
-      <w:bookmarkStart w:id="44" w:name="_s6qbivp2m1n3" w:colFirst="0" w:colLast="0"/>
-      <w:bookmarkEnd w:id="44"/>
+      <w:bookmarkStart w:id="46" w:name="_s6qbivp2m1n3" w:colFirst="0" w:colLast="0"/>
+      <w:bookmarkEnd w:id="46"/>
       <w:r>
         <w:rPr>
           <w:rFonts w:eastAsia="Roboto Medium"/>
@@ -4427,8 +4464,8 @@
           <w:cols w:space="720"/>
         </w:sectPr>
       </w:pPr>
-      <w:bookmarkStart w:id="45" w:name="_4yxj1t9dbxpo" w:colFirst="0" w:colLast="0"/>
-      <w:bookmarkEnd w:id="45"/>
+      <w:bookmarkStart w:id="47" w:name="_4yxj1t9dbxpo" w:colFirst="0" w:colLast="0"/>
+      <w:bookmarkEnd w:id="47"/>
     </w:p>
     <w:p>
       <w:pPr>
@@ -4437,8 +4474,8 @@
           <w:rFonts w:eastAsia="Roboto Medium"/>
         </w:rPr>
       </w:pPr>
-      <w:bookmarkStart w:id="46" w:name="_ihs5vymm4df6" w:colFirst="0" w:colLast="0"/>
-      <w:bookmarkEnd w:id="46"/>
+      <w:bookmarkStart w:id="48" w:name="_ihs5vymm4df6" w:colFirst="0" w:colLast="0"/>
+      <w:bookmarkEnd w:id="48"/>
       <w:r>
         <w:rPr>
           <w:rFonts w:eastAsia="Roboto Medium"/>
@@ -6248,8 +6285,8 @@
       <w:pPr>
         <w:pStyle w:val="Heading2"/>
       </w:pPr>
-      <w:bookmarkStart w:id="47" w:name="_c9r8l7pjpuy6" w:colFirst="0" w:colLast="0"/>
-      <w:bookmarkEnd w:id="47"/>
+      <w:bookmarkStart w:id="49" w:name="_c9r8l7pjpuy6" w:colFirst="0" w:colLast="0"/>
+      <w:bookmarkEnd w:id="49"/>
       <w:r>
         <w:br w:type="page"/>
       </w:r>
@@ -6264,8 +6301,8 @@
           <w:szCs w:val="42"/>
         </w:rPr>
       </w:pPr>
-      <w:bookmarkStart w:id="48" w:name="_y0og2n9rom7c" w:colFirst="0" w:colLast="0"/>
-      <w:bookmarkEnd w:id="48"/>
+      <w:bookmarkStart w:id="50" w:name="_y0og2n9rom7c" w:colFirst="0" w:colLast="0"/>
+      <w:bookmarkEnd w:id="50"/>
       <w:r>
         <w:rPr>
           <w:rFonts w:eastAsia="Roboto Medium"/>
@@ -6287,8 +6324,8 @@
           <w:szCs w:val="28"/>
         </w:rPr>
       </w:pPr>
-      <w:bookmarkStart w:id="49" w:name="_an2l7r5uamgb" w:colFirst="0" w:colLast="0"/>
-      <w:bookmarkEnd w:id="49"/>
+      <w:bookmarkStart w:id="51" w:name="_an2l7r5uamgb" w:colFirst="0" w:colLast="0"/>
+      <w:bookmarkEnd w:id="51"/>
       <w:r>
         <w:rPr>
           <w:rFonts w:eastAsia="Roboto Medium"/>
@@ -7285,8 +7322,8 @@
       <w:pPr>
         <w:pStyle w:val="Heading2"/>
       </w:pPr>
-      <w:bookmarkStart w:id="50" w:name="_c4s1gwtaqz3f" w:colFirst="0" w:colLast="0"/>
-      <w:bookmarkEnd w:id="50"/>
+      <w:bookmarkStart w:id="52" w:name="_c4s1gwtaqz3f" w:colFirst="0" w:colLast="0"/>
+      <w:bookmarkEnd w:id="52"/>
       <w:r>
         <w:rPr>
           <w:rFonts w:eastAsia="Roboto Medium"/>
@@ -7600,8 +7637,8 @@
       <w:pPr>
         <w:pStyle w:val="Heading2"/>
       </w:pPr>
-      <w:bookmarkStart w:id="51" w:name="_38zetb33qtb6" w:colFirst="0" w:colLast="0"/>
-      <w:bookmarkEnd w:id="51"/>
+      <w:bookmarkStart w:id="53" w:name="_38zetb33qtb6" w:colFirst="0" w:colLast="0"/>
+      <w:bookmarkEnd w:id="53"/>
       <w:r>
         <w:rPr>
           <w:rFonts w:eastAsia="Roboto Medium"/>
@@ -7921,8 +7958,8 @@
           <w:szCs w:val="42"/>
         </w:rPr>
       </w:pPr>
-      <w:bookmarkStart w:id="52" w:name="_5r00uid1x8mp" w:colFirst="0" w:colLast="0"/>
-      <w:bookmarkEnd w:id="52"/>
+      <w:bookmarkStart w:id="54" w:name="_5r00uid1x8mp" w:colFirst="0" w:colLast="0"/>
+      <w:bookmarkEnd w:id="54"/>
       <w:r>
         <w:rPr>
           <w:rFonts w:eastAsia="Roboto Medium"/>
@@ -7944,8 +7981,8 @@
           <w:szCs w:val="28"/>
         </w:rPr>
       </w:pPr>
-      <w:bookmarkStart w:id="53" w:name="_uimp2yorcfvb" w:colFirst="0" w:colLast="0"/>
-      <w:bookmarkEnd w:id="53"/>
+      <w:bookmarkStart w:id="55" w:name="_uimp2yorcfvb" w:colFirst="0" w:colLast="0"/>
+      <w:bookmarkEnd w:id="55"/>
       <w:r>
         <w:rPr>
           <w:rFonts w:eastAsia="Roboto Medium"/>
@@ -8716,8 +8753,8 @@
           <w:szCs w:val="28"/>
         </w:rPr>
       </w:pPr>
-      <w:bookmarkStart w:id="54" w:name="_2u3i3hrmig4b" w:colFirst="0" w:colLast="0"/>
-      <w:bookmarkEnd w:id="54"/>
+      <w:bookmarkStart w:id="56" w:name="_2u3i3hrmig4b" w:colFirst="0" w:colLast="0"/>
+      <w:bookmarkEnd w:id="56"/>
       <w:r>
         <w:rPr>
           <w:rFonts w:eastAsia="Roboto Medium"/>
@@ -9513,8 +9550,8 @@
           <w:szCs w:val="28"/>
         </w:rPr>
       </w:pPr>
-      <w:bookmarkStart w:id="55" w:name="_a468pa717mxf" w:colFirst="0" w:colLast="0"/>
-      <w:bookmarkEnd w:id="55"/>
+      <w:bookmarkStart w:id="57" w:name="_a468pa717mxf" w:colFirst="0" w:colLast="0"/>
+      <w:bookmarkEnd w:id="57"/>
     </w:p>
     <w:p>
       <w:pPr>
@@ -9524,8 +9561,8 @@
           <w:szCs w:val="28"/>
         </w:rPr>
       </w:pPr>
-      <w:bookmarkStart w:id="56" w:name="_u84hh1il88tm" w:colFirst="0" w:colLast="0"/>
-      <w:bookmarkEnd w:id="56"/>
+      <w:bookmarkStart w:id="58" w:name="_u84hh1il88tm" w:colFirst="0" w:colLast="0"/>
+      <w:bookmarkEnd w:id="58"/>
       <w:r>
         <w:rPr>
           <w:rFonts w:eastAsia="Roboto Medium"/>
@@ -9904,8 +9941,8 @@
       <w:pPr>
         <w:pStyle w:val="Heading2"/>
       </w:pPr>
-      <w:bookmarkStart w:id="57" w:name="_kivuwv9nkj1b" w:colFirst="0" w:colLast="0"/>
-      <w:bookmarkEnd w:id="57"/>
+      <w:bookmarkStart w:id="59" w:name="_kivuwv9nkj1b" w:colFirst="0" w:colLast="0"/>
+      <w:bookmarkEnd w:id="59"/>
     </w:p>
     <w:sectPr>
       <w:pgSz w:w="15840" w:h="12240" w:orient="landscape"/>

</xml_diff>

<commit_message>
Export doc: customer segment page: step 2
</commit_message>
<xml_diff>
--- a/KabadaAPI/DBinit/KABADA_export.docx
+++ b/KabadaAPI/DBinit/KABADA_export.docx
@@ -2030,12 +2030,12 @@
         <w:tblW w:w="12960" w:type="dxa"/>
         <w:tblInd w:w="100" w:type="dxa"/>
         <w:tblBorders>
-          <w:top w:val="single" w:sz="8" w:space="0" w:color="000000"/>
-          <w:left w:val="single" w:sz="8" w:space="0" w:color="000000"/>
-          <w:bottom w:val="single" w:sz="8" w:space="0" w:color="000000"/>
-          <w:right w:val="single" w:sz="8" w:space="0" w:color="000000"/>
-          <w:insideH w:val="single" w:sz="8" w:space="0" w:color="000000"/>
-          <w:insideV w:val="single" w:sz="8" w:space="0" w:color="000000"/>
+          <w:top w:val="single" w:sz="8" w:space="0" w:color="CCCCCC"/>
+          <w:left w:val="single" w:sz="8" w:space="0" w:color="CCCCCC"/>
+          <w:bottom w:val="single" w:sz="8" w:space="0" w:color="CCCCCC"/>
+          <w:right w:val="single" w:sz="8" w:space="0" w:color="CCCCCC"/>
+          <w:insideH w:val="single" w:sz="8" w:space="0" w:color="CCCCCC"/>
+          <w:insideV w:val="single" w:sz="8" w:space="0" w:color="CCCCCC"/>
         </w:tblBorders>
         <w:tblLayout w:type="fixed"/>
         <w:tblLook w:val="0600" w:firstRow="0" w:lastRow="0" w:firstColumn="0" w:lastColumn="0" w:noHBand="1" w:noVBand="1"/>
@@ -2052,12 +2052,6 @@
         <w:tc>
           <w:tcPr>
             <w:tcW w:w="3015" w:type="dxa"/>
-            <w:tcBorders>
-              <w:top w:val="single" w:sz="8" w:space="0" w:color="CCCCCC"/>
-              <w:left w:val="single" w:sz="8" w:space="0" w:color="CCCCCC"/>
-              <w:bottom w:val="single" w:sz="8" w:space="0" w:color="CCCCCC"/>
-              <w:right w:val="single" w:sz="8" w:space="0" w:color="CCCCCC"/>
-            </w:tcBorders>
             <w:shd w:val="clear" w:color="auto" w:fill="auto"/>
             <w:tcMar>
               <w:top w:w="100" w:type="dxa"/>
@@ -2095,12 +2089,6 @@
         <w:tc>
           <w:tcPr>
             <w:tcW w:w="2250" w:type="dxa"/>
-            <w:tcBorders>
-              <w:top w:val="single" w:sz="8" w:space="0" w:color="CCCCCC"/>
-              <w:left w:val="single" w:sz="8" w:space="0" w:color="CCCCCC"/>
-              <w:bottom w:val="single" w:sz="8" w:space="0" w:color="CCCCCC"/>
-              <w:right w:val="single" w:sz="8" w:space="0" w:color="CCCCCC"/>
-            </w:tcBorders>
             <w:shd w:val="clear" w:color="auto" w:fill="auto"/>
             <w:tcMar>
               <w:top w:w="100" w:type="dxa"/>
@@ -2138,12 +2126,6 @@
         <w:tc>
           <w:tcPr>
             <w:tcW w:w="1980" w:type="dxa"/>
-            <w:tcBorders>
-              <w:top w:val="single" w:sz="8" w:space="0" w:color="CCCCCC"/>
-              <w:left w:val="single" w:sz="8" w:space="0" w:color="CCCCCC"/>
-              <w:bottom w:val="single" w:sz="8" w:space="0" w:color="CCCCCC"/>
-              <w:right w:val="single" w:sz="8" w:space="0" w:color="CCCCCC"/>
-            </w:tcBorders>
             <w:shd w:val="clear" w:color="auto" w:fill="auto"/>
             <w:tcMar>
               <w:top w:w="100" w:type="dxa"/>
@@ -2181,12 +2163,6 @@
         <w:tc>
           <w:tcPr>
             <w:tcW w:w="1905" w:type="dxa"/>
-            <w:tcBorders>
-              <w:top w:val="single" w:sz="8" w:space="0" w:color="CCCCCC"/>
-              <w:left w:val="single" w:sz="8" w:space="0" w:color="CCCCCC"/>
-              <w:bottom w:val="single" w:sz="8" w:space="0" w:color="CCCCCC"/>
-              <w:right w:val="single" w:sz="8" w:space="0" w:color="CCCCCC"/>
-            </w:tcBorders>
             <w:shd w:val="clear" w:color="auto" w:fill="auto"/>
             <w:tcMar>
               <w:top w:w="100" w:type="dxa"/>
@@ -2224,12 +2200,6 @@
         <w:tc>
           <w:tcPr>
             <w:tcW w:w="1350" w:type="dxa"/>
-            <w:tcBorders>
-              <w:top w:val="single" w:sz="8" w:space="0" w:color="CCCCCC"/>
-              <w:left w:val="single" w:sz="8" w:space="0" w:color="CCCCCC"/>
-              <w:bottom w:val="single" w:sz="8" w:space="0" w:color="CCCCCC"/>
-              <w:right w:val="single" w:sz="8" w:space="0" w:color="CCCCCC"/>
-            </w:tcBorders>
             <w:shd w:val="clear" w:color="auto" w:fill="auto"/>
             <w:tcMar>
               <w:top w:w="100" w:type="dxa"/>
@@ -2267,12 +2237,6 @@
         <w:tc>
           <w:tcPr>
             <w:tcW w:w="2460" w:type="dxa"/>
-            <w:tcBorders>
-              <w:top w:val="single" w:sz="8" w:space="0" w:color="CCCCCC"/>
-              <w:left w:val="single" w:sz="8" w:space="0" w:color="CCCCCC"/>
-              <w:bottom w:val="single" w:sz="8" w:space="0" w:color="CCCCCC"/>
-              <w:right w:val="single" w:sz="8" w:space="0" w:color="CCCCCC"/>
-            </w:tcBorders>
             <w:shd w:val="clear" w:color="auto" w:fill="auto"/>
             <w:tcMar>
               <w:top w:w="100" w:type="dxa"/>
@@ -2309,284 +2273,6 @@
         </w:tc>
         <w:bookmarkStart w:id="37" w:name="kabada_cs_consumerTable"/>
         <w:bookmarkEnd w:id="37"/>
-      </w:tr>
-      <w:tr>
-        <w:tc>
-          <w:tcPr>
-            <w:tcW w:w="3015" w:type="dxa"/>
-            <w:tcBorders>
-              <w:top w:val="single" w:sz="8" w:space="0" w:color="CCCCCC"/>
-              <w:left w:val="single" w:sz="8" w:space="0" w:color="CCCCCC"/>
-              <w:bottom w:val="single" w:sz="8" w:space="0" w:color="CCCCCC"/>
-              <w:right w:val="single" w:sz="8" w:space="0" w:color="CCCCCC"/>
-            </w:tcBorders>
-            <w:shd w:val="clear" w:color="auto" w:fill="auto"/>
-            <w:tcMar>
-              <w:top w:w="100" w:type="dxa"/>
-              <w:left w:w="100" w:type="dxa"/>
-              <w:bottom w:w="100" w:type="dxa"/>
-              <w:right w:w="100" w:type="dxa"/>
-            </w:tcMar>
-          </w:tcPr>
-          <w:p>
-            <w:pPr>
-              <w:widowControl w:val="0"/>
-              <w:pBdr>
-                <w:top w:val="nil"/>
-                <w:left w:val="nil"/>
-                <w:bottom w:val="nil"/>
-                <w:right w:val="nil"/>
-                <w:between w:val="nil"/>
-              </w:pBdr>
-              <w:spacing w:line="240" w:lineRule="auto"/>
-              <w:rPr>
-                <w:rFonts w:eastAsia="Roboto"/>
-                <w:sz w:val="21"/>
-                <w:szCs w:val="21"/>
-                <w:highlight w:val="white"/>
-              </w:rPr>
-            </w:pPr>
-            <w:r>
-              <w:rPr>
-                <w:rFonts w:eastAsia="Roboto"/>
-                <w:sz w:val="21"/>
-                <w:szCs w:val="21"/>
-                <w:highlight w:val="white"/>
-              </w:rPr>
-              <w:t>Consumer name goes here</w:t>
-            </w:r>
-          </w:p>
-        </w:tc>
-        <w:tc>
-          <w:tcPr>
-            <w:tcW w:w="2250" w:type="dxa"/>
-            <w:tcBorders>
-              <w:top w:val="single" w:sz="8" w:space="0" w:color="CCCCCC"/>
-              <w:left w:val="single" w:sz="8" w:space="0" w:color="CCCCCC"/>
-              <w:bottom w:val="single" w:sz="8" w:space="0" w:color="CCCCCC"/>
-              <w:right w:val="single" w:sz="8" w:space="0" w:color="CCCCCC"/>
-            </w:tcBorders>
-            <w:shd w:val="clear" w:color="auto" w:fill="auto"/>
-            <w:tcMar>
-              <w:top w:w="100" w:type="dxa"/>
-              <w:left w:w="100" w:type="dxa"/>
-              <w:bottom w:w="100" w:type="dxa"/>
-              <w:right w:w="100" w:type="dxa"/>
-            </w:tcMar>
-          </w:tcPr>
-          <w:p>
-            <w:pPr>
-              <w:widowControl w:val="0"/>
-              <w:pBdr>
-                <w:top w:val="nil"/>
-                <w:left w:val="nil"/>
-                <w:bottom w:val="nil"/>
-                <w:right w:val="nil"/>
-                <w:between w:val="nil"/>
-              </w:pBdr>
-              <w:spacing w:line="240" w:lineRule="auto"/>
-              <w:rPr>
-                <w:rFonts w:eastAsia="Roboto"/>
-                <w:sz w:val="21"/>
-                <w:szCs w:val="21"/>
-                <w:highlight w:val="white"/>
-              </w:rPr>
-            </w:pPr>
-            <w:r>
-              <w:rPr>
-                <w:rFonts w:eastAsia="Roboto"/>
-                <w:sz w:val="21"/>
-                <w:szCs w:val="21"/>
-                <w:highlight w:val="white"/>
-              </w:rPr>
-              <w:t>25-34, 35-64</w:t>
-            </w:r>
-          </w:p>
-        </w:tc>
-        <w:tc>
-          <w:tcPr>
-            <w:tcW w:w="1980" w:type="dxa"/>
-            <w:tcBorders>
-              <w:top w:val="single" w:sz="8" w:space="0" w:color="CCCCCC"/>
-              <w:left w:val="single" w:sz="8" w:space="0" w:color="CCCCCC"/>
-              <w:bottom w:val="single" w:sz="8" w:space="0" w:color="CCCCCC"/>
-              <w:right w:val="single" w:sz="8" w:space="0" w:color="CCCCCC"/>
-            </w:tcBorders>
-            <w:shd w:val="clear" w:color="auto" w:fill="auto"/>
-            <w:tcMar>
-              <w:top w:w="100" w:type="dxa"/>
-              <w:left w:w="100" w:type="dxa"/>
-              <w:bottom w:w="100" w:type="dxa"/>
-              <w:right w:w="100" w:type="dxa"/>
-            </w:tcMar>
-          </w:tcPr>
-          <w:p>
-            <w:pPr>
-              <w:widowControl w:val="0"/>
-              <w:pBdr>
-                <w:top w:val="nil"/>
-                <w:left w:val="nil"/>
-                <w:bottom w:val="nil"/>
-                <w:right w:val="nil"/>
-                <w:between w:val="nil"/>
-              </w:pBdr>
-              <w:spacing w:line="240" w:lineRule="auto"/>
-              <w:rPr>
-                <w:rFonts w:eastAsia="Roboto"/>
-                <w:sz w:val="21"/>
-                <w:szCs w:val="21"/>
-                <w:highlight w:val="white"/>
-              </w:rPr>
-            </w:pPr>
-            <w:r>
-              <w:rPr>
-                <w:rFonts w:eastAsia="Roboto"/>
-                <w:sz w:val="21"/>
-                <w:szCs w:val="21"/>
-                <w:highlight w:val="white"/>
-              </w:rPr>
-              <w:t>Male, female</w:t>
-            </w:r>
-          </w:p>
-        </w:tc>
-        <w:tc>
-          <w:tcPr>
-            <w:tcW w:w="1905" w:type="dxa"/>
-            <w:tcBorders>
-              <w:top w:val="single" w:sz="8" w:space="0" w:color="CCCCCC"/>
-              <w:left w:val="single" w:sz="8" w:space="0" w:color="CCCCCC"/>
-              <w:bottom w:val="single" w:sz="8" w:space="0" w:color="CCCCCC"/>
-              <w:right w:val="single" w:sz="8" w:space="0" w:color="CCCCCC"/>
-            </w:tcBorders>
-            <w:shd w:val="clear" w:color="auto" w:fill="auto"/>
-            <w:tcMar>
-              <w:top w:w="100" w:type="dxa"/>
-              <w:left w:w="100" w:type="dxa"/>
-              <w:bottom w:w="100" w:type="dxa"/>
-              <w:right w:w="100" w:type="dxa"/>
-            </w:tcMar>
-          </w:tcPr>
-          <w:p>
-            <w:pPr>
-              <w:widowControl w:val="0"/>
-              <w:pBdr>
-                <w:top w:val="nil"/>
-                <w:left w:val="nil"/>
-                <w:bottom w:val="nil"/>
-                <w:right w:val="nil"/>
-                <w:between w:val="nil"/>
-              </w:pBdr>
-              <w:spacing w:line="240" w:lineRule="auto"/>
-              <w:rPr>
-                <w:rFonts w:eastAsia="Roboto"/>
-                <w:sz w:val="21"/>
-                <w:szCs w:val="21"/>
-                <w:highlight w:val="white"/>
-              </w:rPr>
-            </w:pPr>
-            <w:r>
-              <w:rPr>
-                <w:rFonts w:eastAsia="Roboto"/>
-                <w:sz w:val="21"/>
-                <w:szCs w:val="21"/>
-                <w:highlight w:val="white"/>
-              </w:rPr>
-              <w:t>Higher education</w:t>
-            </w:r>
-          </w:p>
-        </w:tc>
-        <w:tc>
-          <w:tcPr>
-            <w:tcW w:w="1350" w:type="dxa"/>
-            <w:tcBorders>
-              <w:top w:val="single" w:sz="8" w:space="0" w:color="CCCCCC"/>
-              <w:left w:val="single" w:sz="8" w:space="0" w:color="CCCCCC"/>
-              <w:bottom w:val="single" w:sz="8" w:space="0" w:color="CCCCCC"/>
-              <w:right w:val="single" w:sz="8" w:space="0" w:color="CCCCCC"/>
-            </w:tcBorders>
-            <w:shd w:val="clear" w:color="auto" w:fill="auto"/>
-            <w:tcMar>
-              <w:top w:w="100" w:type="dxa"/>
-              <w:left w:w="100" w:type="dxa"/>
-              <w:bottom w:w="100" w:type="dxa"/>
-              <w:right w:w="100" w:type="dxa"/>
-            </w:tcMar>
-          </w:tcPr>
-          <w:p>
-            <w:pPr>
-              <w:widowControl w:val="0"/>
-              <w:pBdr>
-                <w:top w:val="nil"/>
-                <w:left w:val="nil"/>
-                <w:bottom w:val="nil"/>
-                <w:right w:val="nil"/>
-                <w:between w:val="nil"/>
-              </w:pBdr>
-              <w:spacing w:line="240" w:lineRule="auto"/>
-              <w:rPr>
-                <w:rFonts w:eastAsia="Roboto"/>
-                <w:sz w:val="21"/>
-                <w:szCs w:val="21"/>
-                <w:highlight w:val="white"/>
-              </w:rPr>
-            </w:pPr>
-            <w:r>
-              <w:rPr>
-                <w:rFonts w:eastAsia="Roboto"/>
-                <w:sz w:val="21"/>
-                <w:szCs w:val="21"/>
-                <w:highlight w:val="white"/>
-              </w:rPr>
-              <w:t>High</w:t>
-            </w:r>
-          </w:p>
-        </w:tc>
-        <w:tc>
-          <w:tcPr>
-            <w:tcW w:w="2460" w:type="dxa"/>
-            <w:tcBorders>
-              <w:top w:val="single" w:sz="8" w:space="0" w:color="CCCCCC"/>
-              <w:left w:val="single" w:sz="8" w:space="0" w:color="CCCCCC"/>
-              <w:bottom w:val="single" w:sz="8" w:space="0" w:color="CCCCCC"/>
-              <w:right w:val="single" w:sz="8" w:space="0" w:color="CCCCCC"/>
-            </w:tcBorders>
-            <w:shd w:val="clear" w:color="auto" w:fill="auto"/>
-            <w:tcMar>
-              <w:top w:w="100" w:type="dxa"/>
-              <w:left w:w="100" w:type="dxa"/>
-              <w:bottom w:w="100" w:type="dxa"/>
-              <w:right w:w="100" w:type="dxa"/>
-            </w:tcMar>
-          </w:tcPr>
-          <w:p>
-            <w:pPr>
-              <w:widowControl w:val="0"/>
-              <w:pBdr>
-                <w:top w:val="nil"/>
-                <w:left w:val="nil"/>
-                <w:bottom w:val="nil"/>
-                <w:right w:val="nil"/>
-                <w:between w:val="nil"/>
-              </w:pBdr>
-              <w:spacing w:line="240" w:lineRule="auto"/>
-              <w:rPr>
-                <w:rFonts w:eastAsia="Roboto"/>
-                <w:sz w:val="21"/>
-                <w:szCs w:val="21"/>
-                <w:highlight w:val="white"/>
-              </w:rPr>
-            </w:pPr>
-            <w:r>
-              <w:rPr>
-                <w:rFonts w:eastAsia="Roboto"/>
-                <w:sz w:val="21"/>
-                <w:szCs w:val="21"/>
-                <w:highlight w:val="white"/>
-              </w:rPr>
-              <w:t>Domestic, Foreign</w:t>
-            </w:r>
-          </w:p>
-        </w:tc>
       </w:tr>
     </w:tbl>
     <w:p>
@@ -2616,12 +2302,12 @@
         <w:tblW w:w="12945" w:type="dxa"/>
         <w:tblInd w:w="100" w:type="dxa"/>
         <w:tblBorders>
-          <w:top w:val="single" w:sz="8" w:space="0" w:color="000000"/>
-          <w:left w:val="single" w:sz="8" w:space="0" w:color="000000"/>
-          <w:bottom w:val="single" w:sz="8" w:space="0" w:color="000000"/>
-          <w:right w:val="single" w:sz="8" w:space="0" w:color="000000"/>
-          <w:insideH w:val="single" w:sz="8" w:space="0" w:color="000000"/>
-          <w:insideV w:val="single" w:sz="8" w:space="0" w:color="000000"/>
+          <w:top w:val="single" w:sz="8" w:space="0" w:color="CCCCCC"/>
+          <w:left w:val="single" w:sz="8" w:space="0" w:color="CCCCCC"/>
+          <w:bottom w:val="single" w:sz="8" w:space="0" w:color="CCCCCC"/>
+          <w:right w:val="single" w:sz="8" w:space="0" w:color="CCCCCC"/>
+          <w:insideH w:val="single" w:sz="8" w:space="0" w:color="CCCCCC"/>
+          <w:insideV w:val="single" w:sz="8" w:space="0" w:color="CCCCCC"/>
         </w:tblBorders>
         <w:tblLayout w:type="fixed"/>
         <w:tblLook w:val="0600" w:firstRow="0" w:lastRow="0" w:firstColumn="0" w:lastColumn="0" w:noHBand="1" w:noVBand="1"/>
@@ -2636,31 +2322,26 @@
         <w:tc>
           <w:tcPr>
             <w:tcW w:w="3015" w:type="dxa"/>
-            <w:tcBorders>
-              <w:top w:val="single" w:sz="8" w:space="0" w:color="CCCCCC"/>
-              <w:left w:val="single" w:sz="8" w:space="0" w:color="CCCCCC"/>
-              <w:bottom w:val="single" w:sz="8" w:space="0" w:color="CCCCCC"/>
-              <w:right w:val="single" w:sz="8" w:space="0" w:color="CCCCCC"/>
-            </w:tcBorders>
-            <w:shd w:val="clear" w:color="auto" w:fill="auto"/>
-            <w:tcMar>
-              <w:top w:w="100" w:type="dxa"/>
-              <w:left w:w="100" w:type="dxa"/>
-              <w:bottom w:w="100" w:type="dxa"/>
-              <w:right w:w="100" w:type="dxa"/>
-            </w:tcMar>
-          </w:tcPr>
-          <w:p>
-            <w:pPr>
-              <w:widowControl w:val="0"/>
-              <w:spacing w:line="240" w:lineRule="auto"/>
-              <w:rPr>
-                <w:rFonts w:eastAsia="Roboto"/>
-                <w:sz w:val="21"/>
-                <w:szCs w:val="21"/>
-                <w:highlight w:val="white"/>
-              </w:rPr>
-            </w:pPr>
+            <w:shd w:val="clear" w:color="auto" w:fill="auto"/>
+            <w:tcMar>
+              <w:top w:w="100" w:type="dxa"/>
+              <w:left w:w="100" w:type="dxa"/>
+              <w:bottom w:w="100" w:type="dxa"/>
+              <w:right w:w="100" w:type="dxa"/>
+            </w:tcMar>
+          </w:tcPr>
+          <w:p>
+            <w:pPr>
+              <w:widowControl w:val="0"/>
+              <w:spacing w:line="240" w:lineRule="auto"/>
+              <w:rPr>
+                <w:rFonts w:eastAsia="Roboto"/>
+                <w:sz w:val="21"/>
+                <w:szCs w:val="21"/>
+                <w:highlight w:val="white"/>
+              </w:rPr>
+            </w:pPr>
+            <w:bookmarkStart w:id="39" w:name="_GoBack"/>
             <w:r>
               <w:rPr>
                 <w:rFonts w:eastAsia="Roboto Medium"/>
@@ -2672,12 +2353,6 @@
         <w:tc>
           <w:tcPr>
             <w:tcW w:w="2250" w:type="dxa"/>
-            <w:tcBorders>
-              <w:top w:val="single" w:sz="8" w:space="0" w:color="CCCCCC"/>
-              <w:left w:val="single" w:sz="8" w:space="0" w:color="CCCCCC"/>
-              <w:bottom w:val="single" w:sz="8" w:space="0" w:color="CCCCCC"/>
-              <w:right w:val="single" w:sz="8" w:space="0" w:color="CCCCCC"/>
-            </w:tcBorders>
             <w:shd w:val="clear" w:color="auto" w:fill="auto"/>
             <w:tcMar>
               <w:top w:w="100" w:type="dxa"/>
@@ -2708,12 +2383,6 @@
         <w:tc>
           <w:tcPr>
             <w:tcW w:w="4380" w:type="dxa"/>
-            <w:tcBorders>
-              <w:top w:val="single" w:sz="8" w:space="0" w:color="CCCCCC"/>
-              <w:left w:val="single" w:sz="8" w:space="0" w:color="CCCCCC"/>
-              <w:bottom w:val="single" w:sz="8" w:space="0" w:color="CCCCCC"/>
-              <w:right w:val="single" w:sz="8" w:space="0" w:color="CCCCCC"/>
-            </w:tcBorders>
             <w:shd w:val="clear" w:color="auto" w:fill="auto"/>
             <w:tcMar>
               <w:top w:w="100" w:type="dxa"/>
@@ -2744,12 +2413,6 @@
         <w:tc>
           <w:tcPr>
             <w:tcW w:w="3300" w:type="dxa"/>
-            <w:tcBorders>
-              <w:top w:val="single" w:sz="8" w:space="0" w:color="CCCCCC"/>
-              <w:left w:val="single" w:sz="8" w:space="0" w:color="CCCCCC"/>
-              <w:bottom w:val="single" w:sz="8" w:space="0" w:color="CCCCCC"/>
-              <w:right w:val="single" w:sz="8" w:space="0" w:color="CCCCCC"/>
-            </w:tcBorders>
             <w:shd w:val="clear" w:color="auto" w:fill="auto"/>
             <w:tcMar>
               <w:top w:w="100" w:type="dxa"/>
@@ -2777,169 +2440,10 @@
             </w:r>
           </w:p>
         </w:tc>
-        <w:bookmarkStart w:id="39" w:name="kabada_cs_businessTable"/>
-        <w:bookmarkStart w:id="40" w:name="_GoBack"/>
-        <w:bookmarkEnd w:id="39"/>
+        <w:bookmarkStart w:id="40" w:name="kabada_cs_businessTable"/>
         <w:bookmarkEnd w:id="40"/>
       </w:tr>
-      <w:tr>
-        <w:tc>
-          <w:tcPr>
-            <w:tcW w:w="3015" w:type="dxa"/>
-            <w:tcBorders>
-              <w:top w:val="single" w:sz="8" w:space="0" w:color="CCCCCC"/>
-              <w:left w:val="single" w:sz="8" w:space="0" w:color="CCCCCC"/>
-              <w:bottom w:val="single" w:sz="8" w:space="0" w:color="CCCCCC"/>
-              <w:right w:val="single" w:sz="8" w:space="0" w:color="CCCCCC"/>
-            </w:tcBorders>
-            <w:shd w:val="clear" w:color="auto" w:fill="auto"/>
-            <w:tcMar>
-              <w:top w:w="100" w:type="dxa"/>
-              <w:left w:w="100" w:type="dxa"/>
-              <w:bottom w:w="100" w:type="dxa"/>
-              <w:right w:w="100" w:type="dxa"/>
-            </w:tcMar>
-          </w:tcPr>
-          <w:p>
-            <w:pPr>
-              <w:widowControl w:val="0"/>
-              <w:spacing w:line="240" w:lineRule="auto"/>
-              <w:rPr>
-                <w:rFonts w:eastAsia="Roboto"/>
-                <w:sz w:val="21"/>
-                <w:szCs w:val="21"/>
-                <w:highlight w:val="white"/>
-              </w:rPr>
-            </w:pPr>
-            <w:r>
-              <w:rPr>
-                <w:rFonts w:eastAsia="Roboto"/>
-                <w:sz w:val="21"/>
-                <w:szCs w:val="21"/>
-                <w:highlight w:val="white"/>
-              </w:rPr>
-              <w:t>Business name goes here</w:t>
-            </w:r>
-          </w:p>
-        </w:tc>
-        <w:tc>
-          <w:tcPr>
-            <w:tcW w:w="2250" w:type="dxa"/>
-            <w:tcBorders>
-              <w:top w:val="single" w:sz="8" w:space="0" w:color="CCCCCC"/>
-              <w:left w:val="single" w:sz="8" w:space="0" w:color="CCCCCC"/>
-              <w:bottom w:val="single" w:sz="8" w:space="0" w:color="CCCCCC"/>
-              <w:right w:val="single" w:sz="8" w:space="0" w:color="CCCCCC"/>
-            </w:tcBorders>
-            <w:shd w:val="clear" w:color="auto" w:fill="auto"/>
-            <w:tcMar>
-              <w:top w:w="100" w:type="dxa"/>
-              <w:left w:w="100" w:type="dxa"/>
-              <w:bottom w:w="100" w:type="dxa"/>
-              <w:right w:w="100" w:type="dxa"/>
-            </w:tcMar>
-          </w:tcPr>
-          <w:p>
-            <w:pPr>
-              <w:widowControl w:val="0"/>
-              <w:spacing w:line="240" w:lineRule="auto"/>
-              <w:rPr>
-                <w:rFonts w:eastAsia="Roboto"/>
-                <w:sz w:val="21"/>
-                <w:szCs w:val="21"/>
-                <w:highlight w:val="white"/>
-              </w:rPr>
-            </w:pPr>
-            <w:r>
-              <w:rPr>
-                <w:rFonts w:eastAsia="Roboto"/>
-                <w:sz w:val="21"/>
-                <w:szCs w:val="21"/>
-                <w:highlight w:val="white"/>
-              </w:rPr>
-              <w:t>Service</w:t>
-            </w:r>
-          </w:p>
-        </w:tc>
-        <w:tc>
-          <w:tcPr>
-            <w:tcW w:w="4380" w:type="dxa"/>
-            <w:tcBorders>
-              <w:top w:val="single" w:sz="8" w:space="0" w:color="CCCCCC"/>
-              <w:left w:val="single" w:sz="8" w:space="0" w:color="CCCCCC"/>
-              <w:bottom w:val="single" w:sz="8" w:space="0" w:color="CCCCCC"/>
-              <w:right w:val="single" w:sz="8" w:space="0" w:color="CCCCCC"/>
-            </w:tcBorders>
-            <w:shd w:val="clear" w:color="auto" w:fill="auto"/>
-            <w:tcMar>
-              <w:top w:w="100" w:type="dxa"/>
-              <w:left w:w="100" w:type="dxa"/>
-              <w:bottom w:w="100" w:type="dxa"/>
-              <w:right w:w="100" w:type="dxa"/>
-            </w:tcMar>
-          </w:tcPr>
-          <w:p>
-            <w:pPr>
-              <w:widowControl w:val="0"/>
-              <w:spacing w:line="240" w:lineRule="auto"/>
-              <w:rPr>
-                <w:rFonts w:eastAsia="Roboto"/>
-                <w:sz w:val="21"/>
-                <w:szCs w:val="21"/>
-                <w:highlight w:val="white"/>
-              </w:rPr>
-            </w:pPr>
-            <w:r>
-              <w:rPr>
-                <w:rFonts w:eastAsia="Roboto"/>
-                <w:sz w:val="21"/>
-                <w:szCs w:val="21"/>
-                <w:highlight w:val="white"/>
-              </w:rPr>
-              <w:t>Small, Medium</w:t>
-            </w:r>
-          </w:p>
-        </w:tc>
-        <w:tc>
-          <w:tcPr>
-            <w:tcW w:w="3300" w:type="dxa"/>
-            <w:tcBorders>
-              <w:top w:val="single" w:sz="8" w:space="0" w:color="CCCCCC"/>
-              <w:left w:val="single" w:sz="8" w:space="0" w:color="CCCCCC"/>
-              <w:bottom w:val="single" w:sz="8" w:space="0" w:color="CCCCCC"/>
-              <w:right w:val="single" w:sz="8" w:space="0" w:color="CCCCCC"/>
-            </w:tcBorders>
-            <w:shd w:val="clear" w:color="auto" w:fill="auto"/>
-            <w:tcMar>
-              <w:top w:w="100" w:type="dxa"/>
-              <w:left w:w="100" w:type="dxa"/>
-              <w:bottom w:w="100" w:type="dxa"/>
-              <w:right w:w="100" w:type="dxa"/>
-            </w:tcMar>
-          </w:tcPr>
-          <w:p>
-            <w:pPr>
-              <w:widowControl w:val="0"/>
-              <w:spacing w:line="240" w:lineRule="auto"/>
-              <w:rPr>
-                <w:rFonts w:eastAsia="Roboto"/>
-                <w:sz w:val="21"/>
-                <w:szCs w:val="21"/>
-                <w:highlight w:val="white"/>
-              </w:rPr>
-            </w:pPr>
-            <w:r>
-              <w:rPr>
-                <w:rFonts w:eastAsia="Roboto"/>
-                <w:sz w:val="21"/>
-                <w:szCs w:val="21"/>
-                <w:highlight w:val="white"/>
-              </w:rPr>
-              <w:t>Domestic, Foreign</w:t>
-            </w:r>
-          </w:p>
-        </w:tc>
-      </w:tr>
+      <w:bookmarkEnd w:id="39"/>
     </w:tbl>
     <w:p>
       <w:pPr>

</xml_diff>

<commit_message>
Export: table processing refined doc and pdf endpoint cleanup
</commit_message>
<xml_diff>
--- a/KabadaAPI/DBinit/KABADA_export.docx
+++ b/KabadaAPI/DBinit/KABADA_export.docx
@@ -352,7 +352,7 @@
           <w:color w:val="999999"/>
           <w:lang w:val="lv-LV"/>
         </w:rPr>
-        <w:t>06.12.2021.</w:t>
+        <w:t>07.12.2021.</w:t>
       </w:r>
       <w:r>
         <w:rPr>
@@ -2341,7 +2341,6 @@
                 <w:highlight w:val="white"/>
               </w:rPr>
             </w:pPr>
-            <w:bookmarkStart w:id="39" w:name="_GoBack"/>
             <w:r>
               <w:rPr>
                 <w:rFonts w:eastAsia="Roboto Medium"/>
@@ -2440,10 +2439,9 @@
             </w:r>
           </w:p>
         </w:tc>
-        <w:bookmarkStart w:id="40" w:name="kabada_cs_businessTable"/>
-        <w:bookmarkEnd w:id="40"/>
+        <w:bookmarkStart w:id="39" w:name="kabada_cs_businessTable"/>
+        <w:bookmarkEnd w:id="39"/>
       </w:tr>
-      <w:bookmarkEnd w:id="39"/>
     </w:tbl>
     <w:p>
       <w:pPr>
@@ -2468,15 +2466,15 @@
           <w:cols w:space="720"/>
         </w:sectPr>
       </w:pPr>
-      <w:bookmarkStart w:id="41" w:name="_2xidia3mee26" w:colFirst="0" w:colLast="0"/>
-      <w:bookmarkEnd w:id="41"/>
+      <w:bookmarkStart w:id="40" w:name="_2xidia3mee26" w:colFirst="0" w:colLast="0"/>
+      <w:bookmarkEnd w:id="40"/>
     </w:p>
     <w:p>
       <w:pPr>
         <w:pStyle w:val="Heading1"/>
       </w:pPr>
-      <w:bookmarkStart w:id="42" w:name="_5rrafj3h84y4" w:colFirst="0" w:colLast="0"/>
-      <w:bookmarkEnd w:id="42"/>
+      <w:bookmarkStart w:id="41" w:name="_5rrafj3h84y4" w:colFirst="0" w:colLast="0"/>
+      <w:bookmarkEnd w:id="41"/>
       <w:r>
         <w:rPr>
           <w:rFonts w:eastAsia="Roboto Medium"/>
@@ -2497,12 +2495,12 @@
         <w:tblW w:w="9360" w:type="dxa"/>
         <w:tblInd w:w="100" w:type="dxa"/>
         <w:tblBorders>
-          <w:top w:val="single" w:sz="8" w:space="0" w:color="000000"/>
-          <w:left w:val="single" w:sz="8" w:space="0" w:color="000000"/>
-          <w:bottom w:val="single" w:sz="8" w:space="0" w:color="000000"/>
-          <w:right w:val="single" w:sz="8" w:space="0" w:color="000000"/>
-          <w:insideH w:val="single" w:sz="8" w:space="0" w:color="000000"/>
-          <w:insideV w:val="single" w:sz="8" w:space="0" w:color="000000"/>
+          <w:top w:val="single" w:sz="8" w:space="0" w:color="CCCCCC"/>
+          <w:left w:val="single" w:sz="8" w:space="0" w:color="CCCCCC"/>
+          <w:bottom w:val="single" w:sz="8" w:space="0" w:color="CCCCCC"/>
+          <w:right w:val="single" w:sz="8" w:space="0" w:color="CCCCCC"/>
+          <w:insideH w:val="single" w:sz="8" w:space="0" w:color="CCCCCC"/>
+          <w:insideV w:val="single" w:sz="8" w:space="0" w:color="CCCCCC"/>
         </w:tblBorders>
         <w:tblLayout w:type="fixed"/>
         <w:tblLook w:val="0600" w:firstRow="0" w:lastRow="0" w:firstColumn="0" w:lastColumn="0" w:noHBand="1" w:noVBand="1"/>
@@ -2516,12 +2514,6 @@
         <w:tc>
           <w:tcPr>
             <w:tcW w:w="2175" w:type="dxa"/>
-            <w:tcBorders>
-              <w:top w:val="single" w:sz="8" w:space="0" w:color="CCCCCC"/>
-              <w:left w:val="single" w:sz="8" w:space="0" w:color="CCCCCC"/>
-              <w:bottom w:val="single" w:sz="8" w:space="0" w:color="CCCCCC"/>
-              <w:right w:val="single" w:sz="8" w:space="0" w:color="CCCCCC"/>
-            </w:tcBorders>
             <w:shd w:val="clear" w:color="auto" w:fill="auto"/>
             <w:tcMar>
               <w:top w:w="100" w:type="dxa"/>
@@ -2553,12 +2545,6 @@
         <w:tc>
           <w:tcPr>
             <w:tcW w:w="2460" w:type="dxa"/>
-            <w:tcBorders>
-              <w:top w:val="single" w:sz="8" w:space="0" w:color="CCCCCC"/>
-              <w:left w:val="single" w:sz="8" w:space="0" w:color="CCCCCC"/>
-              <w:bottom w:val="single" w:sz="8" w:space="0" w:color="CCCCCC"/>
-              <w:right w:val="single" w:sz="8" w:space="0" w:color="CCCCCC"/>
-            </w:tcBorders>
             <w:shd w:val="clear" w:color="auto" w:fill="auto"/>
             <w:tcMar>
               <w:top w:w="100" w:type="dxa"/>
@@ -2593,12 +2579,6 @@
         <w:tc>
           <w:tcPr>
             <w:tcW w:w="4725" w:type="dxa"/>
-            <w:tcBorders>
-              <w:top w:val="single" w:sz="8" w:space="0" w:color="CCCCCC"/>
-              <w:left w:val="single" w:sz="8" w:space="0" w:color="CCCCCC"/>
-              <w:bottom w:val="single" w:sz="8" w:space="0" w:color="CCCCCC"/>
-              <w:right w:val="single" w:sz="8" w:space="0" w:color="CCCCCC"/>
-            </w:tcBorders>
             <w:shd w:val="clear" w:color="auto" w:fill="auto"/>
             <w:tcMar>
               <w:top w:w="100" w:type="dxa"/>
@@ -2620,6 +2600,7 @@
               <w:spacing w:line="240" w:lineRule="auto"/>
               <w:rPr>
                 <w:rFonts w:eastAsia="Roboto Medium"/>
+                <w:lang w:val="lv-LV"/>
               </w:rPr>
             </w:pPr>
             <w:r>
@@ -2628,521 +2609,12 @@
               </w:rPr>
               <w:t>Product</w:t>
             </w:r>
-          </w:p>
-        </w:tc>
-      </w:tr>
-      <w:tr>
-        <w:trPr>
-          <w:trHeight w:val="447"/>
-        </w:trPr>
-        <w:tc>
-          <w:tcPr>
-            <w:tcW w:w="2175" w:type="dxa"/>
-            <w:tcBorders>
-              <w:top w:val="single" w:sz="8" w:space="0" w:color="CCCCCC"/>
-              <w:left w:val="single" w:sz="8" w:space="0" w:color="CCCCCC"/>
-              <w:bottom w:val="single" w:sz="8" w:space="0" w:color="CCCCCC"/>
-              <w:right w:val="single" w:sz="8" w:space="0" w:color="CCCCCC"/>
-            </w:tcBorders>
-            <w:shd w:val="clear" w:color="auto" w:fill="auto"/>
-            <w:tcMar>
-              <w:top w:w="100" w:type="dxa"/>
-              <w:left w:w="100" w:type="dxa"/>
-              <w:bottom w:w="100" w:type="dxa"/>
-              <w:right w:w="100" w:type="dxa"/>
-            </w:tcMar>
-          </w:tcPr>
-          <w:p>
-            <w:pPr>
-              <w:widowControl w:val="0"/>
-              <w:pBdr>
-                <w:top w:val="nil"/>
-                <w:left w:val="nil"/>
-                <w:bottom w:val="nil"/>
-                <w:right w:val="nil"/>
-                <w:between w:val="nil"/>
-              </w:pBdr>
-              <w:spacing w:line="240" w:lineRule="auto"/>
-            </w:pPr>
-            <w:r>
-              <w:rPr>
-                <w:rFonts w:eastAsia="Roboto"/>
-                <w:sz w:val="21"/>
-                <w:szCs w:val="21"/>
-              </w:rPr>
-              <w:t>Retailers</w:t>
-            </w:r>
-          </w:p>
-        </w:tc>
-        <w:tc>
-          <w:tcPr>
-            <w:tcW w:w="2460" w:type="dxa"/>
-            <w:tcBorders>
-              <w:top w:val="single" w:sz="8" w:space="0" w:color="CCCCCC"/>
-              <w:left w:val="single" w:sz="8" w:space="0" w:color="CCCCCC"/>
-              <w:bottom w:val="single" w:sz="8" w:space="0" w:color="CCCCCC"/>
-              <w:right w:val="single" w:sz="8" w:space="0" w:color="CCCCCC"/>
-            </w:tcBorders>
-            <w:shd w:val="clear" w:color="auto" w:fill="auto"/>
-            <w:tcMar>
-              <w:top w:w="100" w:type="dxa"/>
-              <w:left w:w="100" w:type="dxa"/>
-              <w:bottom w:w="100" w:type="dxa"/>
-              <w:right w:w="100" w:type="dxa"/>
-            </w:tcMar>
-          </w:tcPr>
-          <w:p>
-            <w:pPr>
-              <w:widowControl w:val="0"/>
-              <w:pBdr>
-                <w:top w:val="nil"/>
-                <w:left w:val="nil"/>
-                <w:bottom w:val="nil"/>
-                <w:right w:val="nil"/>
-                <w:between w:val="nil"/>
-              </w:pBdr>
-              <w:spacing w:line="240" w:lineRule="auto"/>
-            </w:pPr>
-            <w:r>
-              <w:t>-</w:t>
-            </w:r>
-          </w:p>
-        </w:tc>
-        <w:tc>
-          <w:tcPr>
-            <w:tcW w:w="4725" w:type="dxa"/>
-            <w:tcBorders>
-              <w:top w:val="single" w:sz="8" w:space="0" w:color="CCCCCC"/>
-              <w:left w:val="single" w:sz="8" w:space="0" w:color="CCCCCC"/>
-              <w:bottom w:val="single" w:sz="8" w:space="0" w:color="CCCCCC"/>
-              <w:right w:val="single" w:sz="8" w:space="0" w:color="CCCCCC"/>
-            </w:tcBorders>
-            <w:shd w:val="clear" w:color="auto" w:fill="auto"/>
-            <w:tcMar>
-              <w:top w:w="100" w:type="dxa"/>
-              <w:left w:w="100" w:type="dxa"/>
-              <w:bottom w:w="100" w:type="dxa"/>
-              <w:right w:w="100" w:type="dxa"/>
-            </w:tcMar>
-          </w:tcPr>
-          <w:p>
-            <w:pPr>
-              <w:widowControl w:val="0"/>
-              <w:pBdr>
-                <w:top w:val="nil"/>
-                <w:left w:val="nil"/>
-                <w:bottom w:val="nil"/>
-                <w:right w:val="nil"/>
-                <w:between w:val="nil"/>
-              </w:pBdr>
-              <w:spacing w:line="240" w:lineRule="auto"/>
-            </w:pPr>
-            <w:r>
-              <w:rPr>
-                <w:rFonts w:eastAsia="Roboto"/>
-                <w:sz w:val="21"/>
-                <w:szCs w:val="21"/>
-              </w:rPr>
-              <w:t>Milk Stout, Barrel-aged stout</w:t>
-            </w:r>
-          </w:p>
-        </w:tc>
-      </w:tr>
-      <w:tr>
-        <w:trPr>
-          <w:trHeight w:val="447"/>
-        </w:trPr>
-        <w:tc>
-          <w:tcPr>
-            <w:tcW w:w="2175" w:type="dxa"/>
-            <w:tcBorders>
-              <w:top w:val="single" w:sz="8" w:space="0" w:color="CCCCCC"/>
-              <w:left w:val="single" w:sz="8" w:space="0" w:color="CCCCCC"/>
-              <w:bottom w:val="single" w:sz="8" w:space="0" w:color="CCCCCC"/>
-              <w:right w:val="single" w:sz="8" w:space="0" w:color="CCCCCC"/>
-            </w:tcBorders>
-            <w:shd w:val="clear" w:color="auto" w:fill="auto"/>
-            <w:tcMar>
-              <w:top w:w="100" w:type="dxa"/>
-              <w:left w:w="100" w:type="dxa"/>
-              <w:bottom w:w="100" w:type="dxa"/>
-              <w:right w:w="100" w:type="dxa"/>
-            </w:tcMar>
-          </w:tcPr>
-          <w:p>
-            <w:pPr>
-              <w:widowControl w:val="0"/>
-              <w:pBdr>
-                <w:top w:val="nil"/>
-                <w:left w:val="nil"/>
-                <w:bottom w:val="nil"/>
-                <w:right w:val="nil"/>
-                <w:between w:val="nil"/>
-              </w:pBdr>
-              <w:spacing w:line="240" w:lineRule="auto"/>
-              <w:rPr>
-                <w:rFonts w:eastAsia="Roboto"/>
-                <w:sz w:val="21"/>
-                <w:szCs w:val="21"/>
-              </w:rPr>
-            </w:pPr>
-            <w:r>
-              <w:rPr>
-                <w:rFonts w:eastAsia="Roboto"/>
-                <w:sz w:val="21"/>
-                <w:szCs w:val="21"/>
-              </w:rPr>
-              <w:t>Direct sales</w:t>
-            </w:r>
-          </w:p>
-        </w:tc>
-        <w:tc>
-          <w:tcPr>
-            <w:tcW w:w="2460" w:type="dxa"/>
-            <w:tcBorders>
-              <w:top w:val="single" w:sz="8" w:space="0" w:color="CCCCCC"/>
-              <w:left w:val="single" w:sz="8" w:space="0" w:color="CCCCCC"/>
-              <w:bottom w:val="single" w:sz="8" w:space="0" w:color="CCCCCC"/>
-              <w:right w:val="single" w:sz="8" w:space="0" w:color="CCCCCC"/>
-            </w:tcBorders>
-            <w:shd w:val="clear" w:color="auto" w:fill="auto"/>
-            <w:tcMar>
-              <w:top w:w="100" w:type="dxa"/>
-              <w:left w:w="100" w:type="dxa"/>
-              <w:bottom w:w="100" w:type="dxa"/>
-              <w:right w:w="100" w:type="dxa"/>
-            </w:tcMar>
-          </w:tcPr>
-          <w:p>
-            <w:pPr>
-              <w:widowControl w:val="0"/>
-              <w:pBdr>
-                <w:top w:val="nil"/>
-                <w:left w:val="nil"/>
-                <w:bottom w:val="nil"/>
-                <w:right w:val="nil"/>
-                <w:between w:val="nil"/>
-              </w:pBdr>
-              <w:spacing w:line="240" w:lineRule="auto"/>
-            </w:pPr>
-            <w:r>
-              <w:t>Courier service</w:t>
-            </w:r>
-          </w:p>
-        </w:tc>
-        <w:tc>
-          <w:tcPr>
-            <w:tcW w:w="4725" w:type="dxa"/>
-            <w:tcBorders>
-              <w:top w:val="single" w:sz="8" w:space="0" w:color="CCCCCC"/>
-              <w:left w:val="single" w:sz="8" w:space="0" w:color="CCCCCC"/>
-              <w:bottom w:val="single" w:sz="8" w:space="0" w:color="CCCCCC"/>
-              <w:right w:val="single" w:sz="8" w:space="0" w:color="CCCCCC"/>
-            </w:tcBorders>
-            <w:shd w:val="clear" w:color="auto" w:fill="auto"/>
-            <w:tcMar>
-              <w:top w:w="100" w:type="dxa"/>
-              <w:left w:w="100" w:type="dxa"/>
-              <w:bottom w:w="100" w:type="dxa"/>
-              <w:right w:w="100" w:type="dxa"/>
-            </w:tcMar>
-          </w:tcPr>
-          <w:p>
-            <w:pPr>
-              <w:widowControl w:val="0"/>
-              <w:pBdr>
-                <w:top w:val="nil"/>
-                <w:left w:val="nil"/>
-                <w:bottom w:val="nil"/>
-                <w:right w:val="nil"/>
-                <w:between w:val="nil"/>
-              </w:pBdr>
-              <w:spacing w:line="240" w:lineRule="auto"/>
-              <w:rPr>
-                <w:rFonts w:eastAsia="Roboto"/>
-                <w:sz w:val="21"/>
-                <w:szCs w:val="21"/>
-              </w:rPr>
-            </w:pPr>
-            <w:r>
-              <w:rPr>
-                <w:rFonts w:eastAsia="Roboto"/>
-                <w:sz w:val="21"/>
-                <w:szCs w:val="21"/>
-              </w:rPr>
-              <w:t>Milk Stout, Barrel-aged stout</w:t>
-            </w:r>
-          </w:p>
-        </w:tc>
-      </w:tr>
-      <w:tr>
-        <w:trPr>
-          <w:trHeight w:val="447"/>
-        </w:trPr>
-        <w:tc>
-          <w:tcPr>
-            <w:tcW w:w="2175" w:type="dxa"/>
-            <w:tcBorders>
-              <w:top w:val="single" w:sz="8" w:space="0" w:color="CCCCCC"/>
-              <w:left w:val="single" w:sz="8" w:space="0" w:color="CCCCCC"/>
-              <w:bottom w:val="single" w:sz="8" w:space="0" w:color="CCCCCC"/>
-              <w:right w:val="single" w:sz="8" w:space="0" w:color="CCCCCC"/>
-            </w:tcBorders>
-            <w:shd w:val="clear" w:color="auto" w:fill="auto"/>
-            <w:tcMar>
-              <w:top w:w="100" w:type="dxa"/>
-              <w:left w:w="100" w:type="dxa"/>
-              <w:bottom w:w="100" w:type="dxa"/>
-              <w:right w:w="100" w:type="dxa"/>
-            </w:tcMar>
-          </w:tcPr>
-          <w:p>
-            <w:pPr>
-              <w:widowControl w:val="0"/>
-              <w:pBdr>
-                <w:top w:val="nil"/>
-                <w:left w:val="nil"/>
-                <w:bottom w:val="nil"/>
-                <w:right w:val="nil"/>
-                <w:between w:val="nil"/>
-              </w:pBdr>
-              <w:spacing w:line="240" w:lineRule="auto"/>
-              <w:rPr>
-                <w:rFonts w:eastAsia="Roboto"/>
-                <w:sz w:val="21"/>
-                <w:szCs w:val="21"/>
-              </w:rPr>
-            </w:pPr>
-            <w:r>
-              <w:rPr>
-                <w:rFonts w:eastAsia="Roboto"/>
-                <w:sz w:val="21"/>
-                <w:szCs w:val="21"/>
-              </w:rPr>
-              <w:t>Agents</w:t>
-            </w:r>
-          </w:p>
-        </w:tc>
-        <w:tc>
-          <w:tcPr>
-            <w:tcW w:w="2460" w:type="dxa"/>
-            <w:tcBorders>
-              <w:top w:val="single" w:sz="8" w:space="0" w:color="CCCCCC"/>
-              <w:left w:val="single" w:sz="8" w:space="0" w:color="CCCCCC"/>
-              <w:bottom w:val="single" w:sz="8" w:space="0" w:color="CCCCCC"/>
-              <w:right w:val="single" w:sz="8" w:space="0" w:color="CCCCCC"/>
-            </w:tcBorders>
-            <w:shd w:val="clear" w:color="auto" w:fill="auto"/>
-            <w:tcMar>
-              <w:top w:w="100" w:type="dxa"/>
-              <w:left w:w="100" w:type="dxa"/>
-              <w:bottom w:w="100" w:type="dxa"/>
-              <w:right w:w="100" w:type="dxa"/>
-            </w:tcMar>
-          </w:tcPr>
-          <w:p>
-            <w:pPr>
-              <w:widowControl w:val="0"/>
-              <w:pBdr>
-                <w:top w:val="nil"/>
-                <w:left w:val="nil"/>
-                <w:bottom w:val="nil"/>
-                <w:right w:val="nil"/>
-                <w:between w:val="nil"/>
-              </w:pBdr>
-              <w:spacing w:line="240" w:lineRule="auto"/>
-            </w:pPr>
-            <w:r>
-              <w:rPr>
-                <w:rFonts w:eastAsia="Roboto"/>
-                <w:sz w:val="21"/>
-                <w:szCs w:val="21"/>
-              </w:rPr>
-              <w:t>-</w:t>
-            </w:r>
-          </w:p>
-        </w:tc>
-        <w:tc>
-          <w:tcPr>
-            <w:tcW w:w="4725" w:type="dxa"/>
-            <w:tcBorders>
-              <w:top w:val="single" w:sz="8" w:space="0" w:color="CCCCCC"/>
-              <w:left w:val="single" w:sz="8" w:space="0" w:color="CCCCCC"/>
-              <w:bottom w:val="single" w:sz="8" w:space="0" w:color="CCCCCC"/>
-              <w:right w:val="single" w:sz="8" w:space="0" w:color="CCCCCC"/>
-            </w:tcBorders>
-            <w:shd w:val="clear" w:color="auto" w:fill="auto"/>
-            <w:tcMar>
-              <w:top w:w="100" w:type="dxa"/>
-              <w:left w:w="100" w:type="dxa"/>
-              <w:bottom w:w="100" w:type="dxa"/>
-              <w:right w:w="100" w:type="dxa"/>
-            </w:tcMar>
-          </w:tcPr>
-          <w:p>
-            <w:pPr>
-              <w:widowControl w:val="0"/>
-              <w:pBdr>
-                <w:top w:val="nil"/>
-                <w:left w:val="nil"/>
-                <w:bottom w:val="nil"/>
-                <w:right w:val="nil"/>
-                <w:between w:val="nil"/>
-              </w:pBdr>
-              <w:spacing w:line="240" w:lineRule="auto"/>
-              <w:rPr>
-                <w:rFonts w:eastAsia="Roboto"/>
-                <w:sz w:val="21"/>
-                <w:szCs w:val="21"/>
-              </w:rPr>
-            </w:pPr>
-            <w:r>
-              <w:rPr>
-                <w:rFonts w:eastAsia="Roboto"/>
-                <w:sz w:val="21"/>
-                <w:szCs w:val="21"/>
-              </w:rPr>
-              <w:t>Stout Masterclass</w:t>
-            </w:r>
-          </w:p>
-        </w:tc>
-      </w:tr>
-      <w:tr>
-        <w:trPr>
-          <w:trHeight w:val="447"/>
-        </w:trPr>
-        <w:tc>
-          <w:tcPr>
-            <w:tcW w:w="2175" w:type="dxa"/>
-            <w:tcBorders>
-              <w:top w:val="single" w:sz="8" w:space="0" w:color="CCCCCC"/>
-              <w:left w:val="single" w:sz="8" w:space="0" w:color="CCCCCC"/>
-              <w:bottom w:val="single" w:sz="8" w:space="0" w:color="CCCCCC"/>
-              <w:right w:val="single" w:sz="8" w:space="0" w:color="CCCCCC"/>
-            </w:tcBorders>
-            <w:shd w:val="clear" w:color="auto" w:fill="auto"/>
-            <w:tcMar>
-              <w:top w:w="100" w:type="dxa"/>
-              <w:left w:w="100" w:type="dxa"/>
-              <w:bottom w:w="100" w:type="dxa"/>
-              <w:right w:w="100" w:type="dxa"/>
-            </w:tcMar>
-          </w:tcPr>
-          <w:p>
-            <w:pPr>
-              <w:widowControl w:val="0"/>
-              <w:pBdr>
-                <w:top w:val="nil"/>
-                <w:left w:val="nil"/>
-                <w:bottom w:val="nil"/>
-                <w:right w:val="nil"/>
-                <w:between w:val="nil"/>
-              </w:pBdr>
-              <w:spacing w:line="240" w:lineRule="auto"/>
-              <w:rPr>
-                <w:rFonts w:eastAsia="Roboto"/>
-                <w:sz w:val="21"/>
-                <w:szCs w:val="21"/>
-              </w:rPr>
-            </w:pPr>
-            <w:r>
-              <w:rPr>
-                <w:rFonts w:eastAsia="Roboto"/>
-                <w:sz w:val="21"/>
-                <w:szCs w:val="21"/>
-              </w:rPr>
-              <w:t>Direct sales</w:t>
-            </w:r>
-          </w:p>
-        </w:tc>
-        <w:tc>
-          <w:tcPr>
-            <w:tcW w:w="2460" w:type="dxa"/>
-            <w:tcBorders>
-              <w:top w:val="single" w:sz="8" w:space="0" w:color="CCCCCC"/>
-              <w:left w:val="single" w:sz="8" w:space="0" w:color="CCCCCC"/>
-              <w:bottom w:val="single" w:sz="8" w:space="0" w:color="CCCCCC"/>
-              <w:right w:val="single" w:sz="8" w:space="0" w:color="CCCCCC"/>
-            </w:tcBorders>
-            <w:shd w:val="clear" w:color="auto" w:fill="auto"/>
-            <w:tcMar>
-              <w:top w:w="100" w:type="dxa"/>
-              <w:left w:w="100" w:type="dxa"/>
-              <w:bottom w:w="100" w:type="dxa"/>
-              <w:right w:w="100" w:type="dxa"/>
-            </w:tcMar>
-          </w:tcPr>
-          <w:p>
-            <w:pPr>
-              <w:widowControl w:val="0"/>
-              <w:pBdr>
-                <w:top w:val="nil"/>
-                <w:left w:val="nil"/>
-                <w:bottom w:val="nil"/>
-                <w:right w:val="nil"/>
-                <w:between w:val="nil"/>
-              </w:pBdr>
-              <w:spacing w:line="240" w:lineRule="auto"/>
-              <w:rPr>
-                <w:rFonts w:eastAsia="Roboto"/>
-                <w:sz w:val="21"/>
-                <w:szCs w:val="21"/>
-              </w:rPr>
-            </w:pPr>
-            <w:r>
-              <w:rPr>
-                <w:rFonts w:eastAsia="Roboto"/>
-                <w:sz w:val="21"/>
-                <w:szCs w:val="21"/>
-              </w:rPr>
-              <w:t>Self-pickup</w:t>
-            </w:r>
-          </w:p>
-        </w:tc>
-        <w:tc>
-          <w:tcPr>
-            <w:tcW w:w="4725" w:type="dxa"/>
-            <w:tcBorders>
-              <w:top w:val="single" w:sz="8" w:space="0" w:color="CCCCCC"/>
-              <w:left w:val="single" w:sz="8" w:space="0" w:color="CCCCCC"/>
-              <w:bottom w:val="single" w:sz="8" w:space="0" w:color="CCCCCC"/>
-              <w:right w:val="single" w:sz="8" w:space="0" w:color="CCCCCC"/>
-            </w:tcBorders>
-            <w:shd w:val="clear" w:color="auto" w:fill="auto"/>
-            <w:tcMar>
-              <w:top w:w="100" w:type="dxa"/>
-              <w:left w:w="100" w:type="dxa"/>
-              <w:bottom w:w="100" w:type="dxa"/>
-              <w:right w:w="100" w:type="dxa"/>
-            </w:tcMar>
-          </w:tcPr>
-          <w:p>
-            <w:pPr>
-              <w:widowControl w:val="0"/>
-              <w:pBdr>
-                <w:top w:val="nil"/>
-                <w:left w:val="nil"/>
-                <w:bottom w:val="nil"/>
-                <w:right w:val="nil"/>
-                <w:between w:val="nil"/>
-              </w:pBdr>
-              <w:spacing w:line="240" w:lineRule="auto"/>
-              <w:rPr>
-                <w:rFonts w:eastAsia="Roboto"/>
-                <w:sz w:val="21"/>
-                <w:szCs w:val="21"/>
-              </w:rPr>
-            </w:pPr>
-            <w:r>
-              <w:rPr>
-                <w:rFonts w:eastAsia="Roboto"/>
-                <w:sz w:val="21"/>
-                <w:szCs w:val="21"/>
-              </w:rPr>
-              <w:t>Stout Masterclass</w:t>
-            </w:r>
-          </w:p>
-        </w:tc>
+            <w:bookmarkStart w:id="42" w:name="_GoBack"/>
+            <w:bookmarkEnd w:id="42"/>
+          </w:p>
+        </w:tc>
+        <w:bookmarkStart w:id="43" w:name="kabada_channels"/>
+        <w:bookmarkEnd w:id="43"/>
       </w:tr>
     </w:tbl>
     <w:p>
@@ -3157,8 +2629,8 @@
           <w:rFonts w:eastAsia="Roboto Medium"/>
         </w:rPr>
       </w:pPr>
-      <w:bookmarkStart w:id="43" w:name="_6ku97v9pvr49" w:colFirst="0" w:colLast="0"/>
-      <w:bookmarkEnd w:id="43"/>
+      <w:bookmarkStart w:id="44" w:name="_6ku97v9pvr49" w:colFirst="0" w:colLast="0"/>
+      <w:bookmarkEnd w:id="44"/>
       <w:r>
         <w:rPr>
           <w:rFonts w:eastAsia="Roboto Medium"/>
@@ -3176,8 +2648,8 @@
       <w:pPr>
         <w:pStyle w:val="Heading2"/>
       </w:pPr>
-      <w:bookmarkStart w:id="44" w:name="_fjul2ia1czan" w:colFirst="0" w:colLast="0"/>
-      <w:bookmarkEnd w:id="44"/>
+      <w:bookmarkStart w:id="45" w:name="_fjul2ia1czan" w:colFirst="0" w:colLast="0"/>
+      <w:bookmarkEnd w:id="45"/>
       <w:r>
         <w:rPr>
           <w:rFonts w:eastAsia="Roboto Medium"/>
@@ -3548,8 +3020,8 @@
       <w:pPr>
         <w:pStyle w:val="Heading2"/>
       </w:pPr>
-      <w:bookmarkStart w:id="45" w:name="_86at7ami9zo4" w:colFirst="0" w:colLast="0"/>
-      <w:bookmarkEnd w:id="45"/>
+      <w:bookmarkStart w:id="46" w:name="_86at7ami9zo4" w:colFirst="0" w:colLast="0"/>
+      <w:bookmarkEnd w:id="46"/>
       <w:r>
         <w:rPr>
           <w:rFonts w:eastAsia="Roboto Medium"/>
@@ -3790,8 +3262,8 @@
       <w:pPr>
         <w:pStyle w:val="Heading2"/>
       </w:pPr>
-      <w:bookmarkStart w:id="46" w:name="_s6qbivp2m1n3" w:colFirst="0" w:colLast="0"/>
-      <w:bookmarkEnd w:id="46"/>
+      <w:bookmarkStart w:id="47" w:name="_s6qbivp2m1n3" w:colFirst="0" w:colLast="0"/>
+      <w:bookmarkEnd w:id="47"/>
       <w:r>
         <w:rPr>
           <w:rFonts w:eastAsia="Roboto Medium"/>
@@ -3968,8 +3440,8 @@
           <w:cols w:space="720"/>
         </w:sectPr>
       </w:pPr>
-      <w:bookmarkStart w:id="47" w:name="_4yxj1t9dbxpo" w:colFirst="0" w:colLast="0"/>
-      <w:bookmarkEnd w:id="47"/>
+      <w:bookmarkStart w:id="48" w:name="_4yxj1t9dbxpo" w:colFirst="0" w:colLast="0"/>
+      <w:bookmarkEnd w:id="48"/>
     </w:p>
     <w:p>
       <w:pPr>
@@ -3978,8 +3450,8 @@
           <w:rFonts w:eastAsia="Roboto Medium"/>
         </w:rPr>
       </w:pPr>
-      <w:bookmarkStart w:id="48" w:name="_ihs5vymm4df6" w:colFirst="0" w:colLast="0"/>
-      <w:bookmarkEnd w:id="48"/>
+      <w:bookmarkStart w:id="49" w:name="_ihs5vymm4df6" w:colFirst="0" w:colLast="0"/>
+      <w:bookmarkEnd w:id="49"/>
       <w:r>
         <w:rPr>
           <w:rFonts w:eastAsia="Roboto Medium"/>
@@ -5789,8 +5261,8 @@
       <w:pPr>
         <w:pStyle w:val="Heading2"/>
       </w:pPr>
-      <w:bookmarkStart w:id="49" w:name="_c9r8l7pjpuy6" w:colFirst="0" w:colLast="0"/>
-      <w:bookmarkEnd w:id="49"/>
+      <w:bookmarkStart w:id="50" w:name="_c9r8l7pjpuy6" w:colFirst="0" w:colLast="0"/>
+      <w:bookmarkEnd w:id="50"/>
       <w:r>
         <w:br w:type="page"/>
       </w:r>
@@ -5805,8 +5277,8 @@
           <w:szCs w:val="42"/>
         </w:rPr>
       </w:pPr>
-      <w:bookmarkStart w:id="50" w:name="_y0og2n9rom7c" w:colFirst="0" w:colLast="0"/>
-      <w:bookmarkEnd w:id="50"/>
+      <w:bookmarkStart w:id="51" w:name="_y0og2n9rom7c" w:colFirst="0" w:colLast="0"/>
+      <w:bookmarkEnd w:id="51"/>
       <w:r>
         <w:rPr>
           <w:rFonts w:eastAsia="Roboto Medium"/>
@@ -5828,8 +5300,8 @@
           <w:szCs w:val="28"/>
         </w:rPr>
       </w:pPr>
-      <w:bookmarkStart w:id="51" w:name="_an2l7r5uamgb" w:colFirst="0" w:colLast="0"/>
-      <w:bookmarkEnd w:id="51"/>
+      <w:bookmarkStart w:id="52" w:name="_an2l7r5uamgb" w:colFirst="0" w:colLast="0"/>
+      <w:bookmarkEnd w:id="52"/>
       <w:r>
         <w:rPr>
           <w:rFonts w:eastAsia="Roboto Medium"/>
@@ -6826,8 +6298,8 @@
       <w:pPr>
         <w:pStyle w:val="Heading2"/>
       </w:pPr>
-      <w:bookmarkStart w:id="52" w:name="_c4s1gwtaqz3f" w:colFirst="0" w:colLast="0"/>
-      <w:bookmarkEnd w:id="52"/>
+      <w:bookmarkStart w:id="53" w:name="_c4s1gwtaqz3f" w:colFirst="0" w:colLast="0"/>
+      <w:bookmarkEnd w:id="53"/>
       <w:r>
         <w:rPr>
           <w:rFonts w:eastAsia="Roboto Medium"/>
@@ -7141,8 +6613,8 @@
       <w:pPr>
         <w:pStyle w:val="Heading2"/>
       </w:pPr>
-      <w:bookmarkStart w:id="53" w:name="_38zetb33qtb6" w:colFirst="0" w:colLast="0"/>
-      <w:bookmarkEnd w:id="53"/>
+      <w:bookmarkStart w:id="54" w:name="_38zetb33qtb6" w:colFirst="0" w:colLast="0"/>
+      <w:bookmarkEnd w:id="54"/>
       <w:r>
         <w:rPr>
           <w:rFonts w:eastAsia="Roboto Medium"/>
@@ -7462,8 +6934,8 @@
           <w:szCs w:val="42"/>
         </w:rPr>
       </w:pPr>
-      <w:bookmarkStart w:id="54" w:name="_5r00uid1x8mp" w:colFirst="0" w:colLast="0"/>
-      <w:bookmarkEnd w:id="54"/>
+      <w:bookmarkStart w:id="55" w:name="_5r00uid1x8mp" w:colFirst="0" w:colLast="0"/>
+      <w:bookmarkEnd w:id="55"/>
       <w:r>
         <w:rPr>
           <w:rFonts w:eastAsia="Roboto Medium"/>
@@ -7485,8 +6957,8 @@
           <w:szCs w:val="28"/>
         </w:rPr>
       </w:pPr>
-      <w:bookmarkStart w:id="55" w:name="_uimp2yorcfvb" w:colFirst="0" w:colLast="0"/>
-      <w:bookmarkEnd w:id="55"/>
+      <w:bookmarkStart w:id="56" w:name="_uimp2yorcfvb" w:colFirst="0" w:colLast="0"/>
+      <w:bookmarkEnd w:id="56"/>
       <w:r>
         <w:rPr>
           <w:rFonts w:eastAsia="Roboto Medium"/>
@@ -8257,8 +7729,8 @@
           <w:szCs w:val="28"/>
         </w:rPr>
       </w:pPr>
-      <w:bookmarkStart w:id="56" w:name="_2u3i3hrmig4b" w:colFirst="0" w:colLast="0"/>
-      <w:bookmarkEnd w:id="56"/>
+      <w:bookmarkStart w:id="57" w:name="_2u3i3hrmig4b" w:colFirst="0" w:colLast="0"/>
+      <w:bookmarkEnd w:id="57"/>
       <w:r>
         <w:rPr>
           <w:rFonts w:eastAsia="Roboto Medium"/>
@@ -9054,8 +8526,8 @@
           <w:szCs w:val="28"/>
         </w:rPr>
       </w:pPr>
-      <w:bookmarkStart w:id="57" w:name="_a468pa717mxf" w:colFirst="0" w:colLast="0"/>
-      <w:bookmarkEnd w:id="57"/>
+      <w:bookmarkStart w:id="58" w:name="_a468pa717mxf" w:colFirst="0" w:colLast="0"/>
+      <w:bookmarkEnd w:id="58"/>
     </w:p>
     <w:p>
       <w:pPr>
@@ -9065,8 +8537,8 @@
           <w:szCs w:val="28"/>
         </w:rPr>
       </w:pPr>
-      <w:bookmarkStart w:id="58" w:name="_u84hh1il88tm" w:colFirst="0" w:colLast="0"/>
-      <w:bookmarkEnd w:id="58"/>
+      <w:bookmarkStart w:id="59" w:name="_u84hh1il88tm" w:colFirst="0" w:colLast="0"/>
+      <w:bookmarkEnd w:id="59"/>
       <w:r>
         <w:rPr>
           <w:rFonts w:eastAsia="Roboto Medium"/>
@@ -9445,8 +8917,8 @@
       <w:pPr>
         <w:pStyle w:val="Heading2"/>
       </w:pPr>
-      <w:bookmarkStart w:id="59" w:name="_kivuwv9nkj1b" w:colFirst="0" w:colLast="0"/>
-      <w:bookmarkEnd w:id="59"/>
+      <w:bookmarkStart w:id="60" w:name="_kivuwv9nkj1b" w:colFirst="0" w:colLast="0"/>
+      <w:bookmarkEnd w:id="60"/>
     </w:p>
     <w:sectPr>
       <w:pgSz w:w="15840" w:h="12240" w:orient="landscape"/>

</xml_diff>

<commit_message>
Revenue Streams Export PAge added Customer Segment Export page updated Industry Data PAge prepared
</commit_message>
<xml_diff>
--- a/KabadaAPI/DBinit/KABADA_export.docx
+++ b/KabadaAPI/DBinit/KABADA_export.docx
@@ -130,7 +130,7 @@
           <w:lang w:val="en-US"/>
         </w:rPr>
         <w:drawing>
-          <wp:inline distT="0" distB="0" distL="0" distR="0" wp14:anchorId="34491D60" wp14:editId="73F8C6AF">
+          <wp:inline distT="0" distB="0" distL="0" distR="0" wp14:anchorId="3CCA4CDC" wp14:editId="37F37854">
             <wp:extent cx="2286000" cy="1524000"/>
             <wp:effectExtent l="0" t="0" r="0" b="0"/>
             <wp:docPr id="2" name="Picture 2"/>
@@ -346,7 +346,7 @@
           <w:color w:val="999999"/>
           <w:lang w:val="lv-LV"/>
         </w:rPr>
-        <w:t>09.12.2021.</w:t>
+        <w:t>14.12.2021.</w:t>
       </w:r>
       <w:r>
         <w:rPr>
@@ -2432,15 +2432,110 @@
     </w:tbl>
     <w:p>
       <w:pPr>
-        <w:spacing w:line="360" w:lineRule="auto"/>
+        <w:pStyle w:val="Heading2"/>
         <w:rPr>
           <w:rFonts w:eastAsia="Roboto"/>
+          <w:b/>
           <w:sz w:val="21"/>
           <w:szCs w:val="21"/>
           <w:highlight w:val="white"/>
         </w:rPr>
       </w:pPr>
+      <w:r>
+        <w:rPr>
+          <w:rFonts w:eastAsia="Roboto Medium"/>
+          <w:b/>
+          <w:sz w:val="28"/>
+          <w:szCs w:val="28"/>
+        </w:rPr>
+        <w:t>Public bodies &amp; NGO</w:t>
+      </w:r>
     </w:p>
+    <w:tbl>
+      <w:tblPr>
+        <w:tblStyle w:val="a1"/>
+        <w:tblW w:w="12960" w:type="dxa"/>
+        <w:tblInd w:w="100" w:type="dxa"/>
+        <w:tblBorders>
+          <w:top w:val="single" w:sz="8" w:space="0" w:color="CCCCCC"/>
+          <w:left w:val="single" w:sz="8" w:space="0" w:color="CCCCCC"/>
+          <w:bottom w:val="single" w:sz="8" w:space="0" w:color="CCCCCC"/>
+          <w:right w:val="single" w:sz="8" w:space="0" w:color="CCCCCC"/>
+          <w:insideH w:val="single" w:sz="8" w:space="0" w:color="CCCCCC"/>
+          <w:insideV w:val="single" w:sz="8" w:space="0" w:color="CCCCCC"/>
+        </w:tblBorders>
+        <w:tblLayout w:type="fixed"/>
+        <w:tblLook w:val="0600" w:firstRow="0" w:lastRow="0" w:firstColumn="0" w:lastColumn="0" w:noHBand="1" w:noVBand="1"/>
+      </w:tblPr>
+      <w:tblGrid>
+        <w:gridCol w:w="5220"/>
+        <w:gridCol w:w="7740"/>
+      </w:tblGrid>
+      <w:tr>
+        <w:tc>
+          <w:tcPr>
+            <w:tcW w:w="5220" w:type="dxa"/>
+            <w:shd w:val="clear" w:color="auto" w:fill="auto"/>
+            <w:tcMar>
+              <w:top w:w="100" w:type="dxa"/>
+              <w:left w:w="100" w:type="dxa"/>
+              <w:bottom w:w="100" w:type="dxa"/>
+              <w:right w:w="100" w:type="dxa"/>
+            </w:tcMar>
+          </w:tcPr>
+          <w:p>
+            <w:pPr>
+              <w:widowControl w:val="0"/>
+              <w:spacing w:line="240" w:lineRule="auto"/>
+              <w:rPr>
+                <w:b/>
+                <w:sz w:val="21"/>
+                <w:szCs w:val="21"/>
+                <w:highlight w:val="white"/>
+              </w:rPr>
+            </w:pPr>
+            <w:r>
+              <w:rPr>
+                <w:b/>
+              </w:rPr>
+              <w:t>Name</w:t>
+            </w:r>
+          </w:p>
+        </w:tc>
+        <w:tc>
+          <w:tcPr>
+            <w:tcW w:w="7740" w:type="dxa"/>
+            <w:shd w:val="clear" w:color="auto" w:fill="auto"/>
+            <w:tcMar>
+              <w:top w:w="100" w:type="dxa"/>
+              <w:left w:w="100" w:type="dxa"/>
+              <w:bottom w:w="100" w:type="dxa"/>
+              <w:right w:w="100" w:type="dxa"/>
+            </w:tcMar>
+          </w:tcPr>
+          <w:p>
+            <w:pPr>
+              <w:widowControl w:val="0"/>
+              <w:spacing w:line="240" w:lineRule="auto"/>
+              <w:rPr>
+                <w:b/>
+                <w:sz w:val="21"/>
+                <w:szCs w:val="21"/>
+                <w:highlight w:val="white"/>
+              </w:rPr>
+            </w:pPr>
+            <w:r>
+              <w:rPr>
+                <w:b/>
+              </w:rPr>
+              <w:t>Type</w:t>
+            </w:r>
+          </w:p>
+        </w:tc>
+        <w:bookmarkStart w:id="27" w:name="kabada_cs_publicTable"/>
+        <w:bookmarkEnd w:id="27"/>
+      </w:tr>
+    </w:tbl>
     <w:p>
       <w:pPr>
         <w:pStyle w:val="Heading1"/>
@@ -2603,8 +2698,8 @@
             </w:r>
           </w:p>
         </w:tc>
-        <w:bookmarkStart w:id="27" w:name="kabada_channels"/>
-        <w:bookmarkEnd w:id="27"/>
+        <w:bookmarkStart w:id="28" w:name="kabada_channels"/>
+        <w:bookmarkEnd w:id="28"/>
       </w:tr>
     </w:tbl>
     <w:p>
@@ -2753,8 +2848,8 @@
             </w:r>
           </w:p>
         </w:tc>
-        <w:bookmarkStart w:id="28" w:name="kabada_cr_getCust"/>
-        <w:bookmarkEnd w:id="28"/>
+        <w:bookmarkStart w:id="29" w:name="kabada_cr_getCust"/>
+        <w:bookmarkEnd w:id="29"/>
       </w:tr>
     </w:tbl>
     <w:p/>
@@ -2853,8 +2948,8 @@
             </w:r>
           </w:p>
         </w:tc>
-        <w:bookmarkStart w:id="29" w:name="kabada_cr_keepCust"/>
-        <w:bookmarkEnd w:id="29"/>
+        <w:bookmarkStart w:id="30" w:name="kabada_cr_keepCust"/>
+        <w:bookmarkEnd w:id="30"/>
       </w:tr>
     </w:tbl>
     <w:p/>
@@ -2953,19 +3048,576 @@
             </w:r>
           </w:p>
         </w:tc>
-        <w:bookmarkStart w:id="30" w:name="kabada_cr_convCust"/>
-        <w:bookmarkEnd w:id="30"/>
+        <w:bookmarkStart w:id="31" w:name="kabada_cr_convCust"/>
+        <w:bookmarkEnd w:id="31"/>
       </w:tr>
     </w:tbl>
     <w:p>
       <w:pPr>
+        <w:pStyle w:val="Heading1"/>
+      </w:pPr>
+      <w:r>
+        <w:br w:type="page"/>
+      </w:r>
+    </w:p>
+    <w:p>
+      <w:pPr>
+        <w:pStyle w:val="Heading1"/>
+        <w:rPr>
+          <w:b/>
+        </w:rPr>
+      </w:pPr>
+      <w:r>
+        <w:rPr>
+          <w:b/>
+        </w:rPr>
+        <w:lastRenderedPageBreak/>
+        <w:t>Revenue streams</w:t>
+      </w:r>
+      <w:r>
+        <w:pict>
+          <v:rect id="_x0000_i1029" style="width:0;height:1.5pt" o:hralign="center" o:hrstd="t" o:hr="t" fillcolor="#a0a0a0" stroked="f"/>
+        </w:pict>
+      </w:r>
+    </w:p>
+    <w:p>
+      <w:pPr>
         <w:pStyle w:val="Heading2"/>
         <w:rPr>
-          <w:rFonts w:eastAsia="Roboto Medium"/>
+          <w:b/>
+        </w:rPr>
+      </w:pPr>
+      <w:r>
+        <w:rPr>
           <w:b/>
           <w:sz w:val="28"/>
           <w:szCs w:val="28"/>
         </w:rPr>
+        <w:t>Consumers</w:t>
+      </w:r>
+    </w:p>
+    <w:tbl>
+      <w:tblPr>
+        <w:tblW w:w="9360" w:type="dxa"/>
+        <w:tblInd w:w="100" w:type="dxa"/>
+        <w:tblBorders>
+          <w:top w:val="single" w:sz="8" w:space="0" w:color="000000"/>
+          <w:left w:val="single" w:sz="8" w:space="0" w:color="000000"/>
+          <w:bottom w:val="single" w:sz="8" w:space="0" w:color="000000"/>
+          <w:right w:val="single" w:sz="8" w:space="0" w:color="000000"/>
+          <w:insideH w:val="single" w:sz="8" w:space="0" w:color="000000"/>
+          <w:insideV w:val="single" w:sz="8" w:space="0" w:color="000000"/>
+        </w:tblBorders>
+        <w:tblLayout w:type="fixed"/>
+        <w:tblLook w:val="0600" w:firstRow="0" w:lastRow="0" w:firstColumn="0" w:lastColumn="0" w:noHBand="1" w:noVBand="1"/>
+      </w:tblPr>
+      <w:tblGrid>
+        <w:gridCol w:w="2055"/>
+        <w:gridCol w:w="2175"/>
+        <w:gridCol w:w="2175"/>
+        <w:gridCol w:w="2955"/>
+      </w:tblGrid>
+      <w:tr>
+        <w:tc>
+          <w:tcPr>
+            <w:tcW w:w="2055" w:type="dxa"/>
+            <w:tcBorders>
+              <w:top w:val="single" w:sz="8" w:space="0" w:color="D9D9D9"/>
+              <w:left w:val="single" w:sz="8" w:space="0" w:color="D9D9D9"/>
+              <w:bottom w:val="single" w:sz="8" w:space="0" w:color="D9D9D9"/>
+              <w:right w:val="single" w:sz="8" w:space="0" w:color="D9D9D9"/>
+            </w:tcBorders>
+            <w:shd w:val="clear" w:color="auto" w:fill="auto"/>
+            <w:tcMar>
+              <w:top w:w="100" w:type="dxa"/>
+              <w:left w:w="100" w:type="dxa"/>
+              <w:bottom w:w="100" w:type="dxa"/>
+              <w:right w:w="100" w:type="dxa"/>
+            </w:tcMar>
+          </w:tcPr>
+          <w:p>
+            <w:pPr>
+              <w:widowControl w:val="0"/>
+              <w:spacing w:line="240" w:lineRule="auto"/>
+              <w:rPr>
+                <w:b/>
+              </w:rPr>
+            </w:pPr>
+            <w:r>
+              <w:rPr>
+                <w:rFonts w:eastAsia="Roboto"/>
+                <w:b/>
+                <w:sz w:val="21"/>
+                <w:szCs w:val="21"/>
+                <w:highlight w:val="white"/>
+              </w:rPr>
+              <w:t>Name</w:t>
+            </w:r>
+          </w:p>
+        </w:tc>
+        <w:tc>
+          <w:tcPr>
+            <w:tcW w:w="2175" w:type="dxa"/>
+            <w:tcBorders>
+              <w:top w:val="single" w:sz="8" w:space="0" w:color="D9D9D9"/>
+              <w:left w:val="single" w:sz="8" w:space="0" w:color="D9D9D9"/>
+              <w:bottom w:val="single" w:sz="8" w:space="0" w:color="D9D9D9"/>
+              <w:right w:val="single" w:sz="8" w:space="0" w:color="D9D9D9"/>
+            </w:tcBorders>
+            <w:shd w:val="clear" w:color="auto" w:fill="auto"/>
+            <w:tcMar>
+              <w:top w:w="100" w:type="dxa"/>
+              <w:left w:w="100" w:type="dxa"/>
+              <w:bottom w:w="100" w:type="dxa"/>
+              <w:right w:w="100" w:type="dxa"/>
+            </w:tcMar>
+          </w:tcPr>
+          <w:p>
+            <w:pPr>
+              <w:widowControl w:val="0"/>
+              <w:spacing w:line="240" w:lineRule="auto"/>
+              <w:rPr>
+                <w:b/>
+              </w:rPr>
+            </w:pPr>
+            <w:r>
+              <w:rPr>
+                <w:b/>
+              </w:rPr>
+              <w:t>Prices</w:t>
+            </w:r>
+          </w:p>
+        </w:tc>
+        <w:tc>
+          <w:tcPr>
+            <w:tcW w:w="2175" w:type="dxa"/>
+            <w:tcBorders>
+              <w:top w:val="single" w:sz="8" w:space="0" w:color="D9D9D9"/>
+              <w:left w:val="single" w:sz="8" w:space="0" w:color="D9D9D9"/>
+              <w:bottom w:val="single" w:sz="8" w:space="0" w:color="D9D9D9"/>
+              <w:right w:val="single" w:sz="8" w:space="0" w:color="D9D9D9"/>
+            </w:tcBorders>
+            <w:shd w:val="clear" w:color="auto" w:fill="auto"/>
+            <w:tcMar>
+              <w:top w:w="100" w:type="dxa"/>
+              <w:left w:w="100" w:type="dxa"/>
+              <w:bottom w:w="100" w:type="dxa"/>
+              <w:right w:w="100" w:type="dxa"/>
+            </w:tcMar>
+          </w:tcPr>
+          <w:p>
+            <w:pPr>
+              <w:widowControl w:val="0"/>
+              <w:spacing w:line="240" w:lineRule="auto"/>
+              <w:rPr>
+                <w:b/>
+              </w:rPr>
+            </w:pPr>
+            <w:r>
+              <w:rPr>
+                <w:b/>
+              </w:rPr>
+              <w:t>Types of pricing</w:t>
+            </w:r>
+          </w:p>
+        </w:tc>
+        <w:tc>
+          <w:tcPr>
+            <w:tcW w:w="2955" w:type="dxa"/>
+            <w:tcBorders>
+              <w:top w:val="single" w:sz="8" w:space="0" w:color="D9D9D9"/>
+              <w:left w:val="single" w:sz="8" w:space="0" w:color="D9D9D9"/>
+              <w:bottom w:val="single" w:sz="8" w:space="0" w:color="D9D9D9"/>
+              <w:right w:val="single" w:sz="8" w:space="0" w:color="D9D9D9"/>
+            </w:tcBorders>
+            <w:shd w:val="clear" w:color="auto" w:fill="auto"/>
+            <w:tcMar>
+              <w:top w:w="100" w:type="dxa"/>
+              <w:left w:w="100" w:type="dxa"/>
+              <w:bottom w:w="100" w:type="dxa"/>
+              <w:right w:w="100" w:type="dxa"/>
+            </w:tcMar>
+          </w:tcPr>
+          <w:p>
+            <w:pPr>
+              <w:widowControl w:val="0"/>
+              <w:spacing w:line="240" w:lineRule="auto"/>
+              <w:rPr>
+                <w:b/>
+              </w:rPr>
+            </w:pPr>
+            <w:r>
+              <w:rPr>
+                <w:b/>
+              </w:rPr>
+              <w:t>Consumers</w:t>
+            </w:r>
+          </w:p>
+        </w:tc>
+        <w:bookmarkStart w:id="32" w:name="kabada_rs_consumer"/>
+        <w:bookmarkEnd w:id="32"/>
+      </w:tr>
+    </w:tbl>
+    <w:p>
+      <w:pPr>
+        <w:pStyle w:val="Heading2"/>
+        <w:rPr>
+          <w:b/>
+        </w:rPr>
+      </w:pPr>
+      <w:r>
+        <w:rPr>
+          <w:b/>
+          <w:sz w:val="28"/>
+          <w:szCs w:val="28"/>
+        </w:rPr>
+        <w:t>Business</w:t>
+      </w:r>
+    </w:p>
+    <w:tbl>
+      <w:tblPr>
+        <w:tblW w:w="9360" w:type="dxa"/>
+        <w:tblInd w:w="100" w:type="dxa"/>
+        <w:tblBorders>
+          <w:top w:val="single" w:sz="8" w:space="0" w:color="000000"/>
+          <w:left w:val="single" w:sz="8" w:space="0" w:color="000000"/>
+          <w:bottom w:val="single" w:sz="8" w:space="0" w:color="000000"/>
+          <w:right w:val="single" w:sz="8" w:space="0" w:color="000000"/>
+          <w:insideH w:val="single" w:sz="8" w:space="0" w:color="000000"/>
+          <w:insideV w:val="single" w:sz="8" w:space="0" w:color="000000"/>
+        </w:tblBorders>
+        <w:tblLayout w:type="fixed"/>
+        <w:tblLook w:val="0600" w:firstRow="0" w:lastRow="0" w:firstColumn="0" w:lastColumn="0" w:noHBand="1" w:noVBand="1"/>
+      </w:tblPr>
+      <w:tblGrid>
+        <w:gridCol w:w="2055"/>
+        <w:gridCol w:w="2175"/>
+        <w:gridCol w:w="2175"/>
+        <w:gridCol w:w="2955"/>
+      </w:tblGrid>
+      <w:tr>
+        <w:tc>
+          <w:tcPr>
+            <w:tcW w:w="2055" w:type="dxa"/>
+            <w:tcBorders>
+              <w:top w:val="single" w:sz="8" w:space="0" w:color="D9D9D9"/>
+              <w:left w:val="single" w:sz="8" w:space="0" w:color="D9D9D9"/>
+              <w:bottom w:val="single" w:sz="8" w:space="0" w:color="D9D9D9"/>
+              <w:right w:val="single" w:sz="8" w:space="0" w:color="D9D9D9"/>
+            </w:tcBorders>
+            <w:shd w:val="clear" w:color="auto" w:fill="auto"/>
+            <w:tcMar>
+              <w:top w:w="100" w:type="dxa"/>
+              <w:left w:w="100" w:type="dxa"/>
+              <w:bottom w:w="100" w:type="dxa"/>
+              <w:right w:w="100" w:type="dxa"/>
+            </w:tcMar>
+          </w:tcPr>
+          <w:p>
+            <w:pPr>
+              <w:widowControl w:val="0"/>
+              <w:spacing w:line="240" w:lineRule="auto"/>
+              <w:rPr>
+                <w:b/>
+              </w:rPr>
+            </w:pPr>
+            <w:r>
+              <w:rPr>
+                <w:rFonts w:eastAsia="Roboto"/>
+                <w:b/>
+                <w:sz w:val="21"/>
+                <w:szCs w:val="21"/>
+                <w:highlight w:val="white"/>
+              </w:rPr>
+              <w:t>Name</w:t>
+            </w:r>
+          </w:p>
+        </w:tc>
+        <w:tc>
+          <w:tcPr>
+            <w:tcW w:w="2175" w:type="dxa"/>
+            <w:tcBorders>
+              <w:top w:val="single" w:sz="8" w:space="0" w:color="D9D9D9"/>
+              <w:left w:val="single" w:sz="8" w:space="0" w:color="D9D9D9"/>
+              <w:bottom w:val="single" w:sz="8" w:space="0" w:color="D9D9D9"/>
+              <w:right w:val="single" w:sz="8" w:space="0" w:color="D9D9D9"/>
+            </w:tcBorders>
+            <w:shd w:val="clear" w:color="auto" w:fill="auto"/>
+            <w:tcMar>
+              <w:top w:w="100" w:type="dxa"/>
+              <w:left w:w="100" w:type="dxa"/>
+              <w:bottom w:w="100" w:type="dxa"/>
+              <w:right w:w="100" w:type="dxa"/>
+            </w:tcMar>
+          </w:tcPr>
+          <w:p>
+            <w:pPr>
+              <w:widowControl w:val="0"/>
+              <w:spacing w:line="240" w:lineRule="auto"/>
+              <w:rPr>
+                <w:b/>
+              </w:rPr>
+            </w:pPr>
+            <w:r>
+              <w:rPr>
+                <w:b/>
+              </w:rPr>
+              <w:t>Prices</w:t>
+            </w:r>
+          </w:p>
+        </w:tc>
+        <w:tc>
+          <w:tcPr>
+            <w:tcW w:w="2175" w:type="dxa"/>
+            <w:tcBorders>
+              <w:top w:val="single" w:sz="8" w:space="0" w:color="D9D9D9"/>
+              <w:left w:val="single" w:sz="8" w:space="0" w:color="D9D9D9"/>
+              <w:bottom w:val="single" w:sz="8" w:space="0" w:color="D9D9D9"/>
+              <w:right w:val="single" w:sz="8" w:space="0" w:color="D9D9D9"/>
+            </w:tcBorders>
+            <w:shd w:val="clear" w:color="auto" w:fill="auto"/>
+            <w:tcMar>
+              <w:top w:w="100" w:type="dxa"/>
+              <w:left w:w="100" w:type="dxa"/>
+              <w:bottom w:w="100" w:type="dxa"/>
+              <w:right w:w="100" w:type="dxa"/>
+            </w:tcMar>
+          </w:tcPr>
+          <w:p>
+            <w:pPr>
+              <w:widowControl w:val="0"/>
+              <w:spacing w:line="240" w:lineRule="auto"/>
+              <w:rPr>
+                <w:b/>
+              </w:rPr>
+            </w:pPr>
+            <w:r>
+              <w:rPr>
+                <w:b/>
+              </w:rPr>
+              <w:t>Types of pricing</w:t>
+            </w:r>
+          </w:p>
+        </w:tc>
+        <w:tc>
+          <w:tcPr>
+            <w:tcW w:w="2955" w:type="dxa"/>
+            <w:tcBorders>
+              <w:top w:val="single" w:sz="8" w:space="0" w:color="D9D9D9"/>
+              <w:left w:val="single" w:sz="8" w:space="0" w:color="D9D9D9"/>
+              <w:bottom w:val="single" w:sz="8" w:space="0" w:color="D9D9D9"/>
+              <w:right w:val="single" w:sz="8" w:space="0" w:color="D9D9D9"/>
+            </w:tcBorders>
+            <w:shd w:val="clear" w:color="auto" w:fill="auto"/>
+            <w:tcMar>
+              <w:top w:w="100" w:type="dxa"/>
+              <w:left w:w="100" w:type="dxa"/>
+              <w:bottom w:w="100" w:type="dxa"/>
+              <w:right w:w="100" w:type="dxa"/>
+            </w:tcMar>
+          </w:tcPr>
+          <w:p>
+            <w:pPr>
+              <w:widowControl w:val="0"/>
+              <w:spacing w:line="240" w:lineRule="auto"/>
+              <w:rPr>
+                <w:b/>
+              </w:rPr>
+            </w:pPr>
+            <w:r>
+              <w:rPr>
+                <w:b/>
+              </w:rPr>
+              <w:t>Consumers</w:t>
+            </w:r>
+          </w:p>
+        </w:tc>
+        <w:bookmarkStart w:id="33" w:name="kabada_rs_business"/>
+        <w:bookmarkEnd w:id="33"/>
+      </w:tr>
+    </w:tbl>
+    <w:p>
+      <w:pPr>
+        <w:pStyle w:val="Heading2"/>
+        <w:rPr>
+          <w:b/>
+          <w:sz w:val="28"/>
+          <w:szCs w:val="28"/>
+        </w:rPr>
+      </w:pPr>
+      <w:r>
+        <w:rPr>
+          <w:b/>
+          <w:sz w:val="28"/>
+          <w:szCs w:val="28"/>
+        </w:rPr>
+        <w:t>Public bodies &amp; NGO</w:t>
+      </w:r>
+    </w:p>
+    <w:tbl>
+      <w:tblPr>
+        <w:tblW w:w="9360" w:type="dxa"/>
+        <w:tblInd w:w="100" w:type="dxa"/>
+        <w:tblBorders>
+          <w:top w:val="single" w:sz="8" w:space="0" w:color="000000"/>
+          <w:left w:val="single" w:sz="8" w:space="0" w:color="000000"/>
+          <w:bottom w:val="single" w:sz="8" w:space="0" w:color="000000"/>
+          <w:right w:val="single" w:sz="8" w:space="0" w:color="000000"/>
+          <w:insideH w:val="single" w:sz="8" w:space="0" w:color="000000"/>
+          <w:insideV w:val="single" w:sz="8" w:space="0" w:color="000000"/>
+        </w:tblBorders>
+        <w:tblLayout w:type="fixed"/>
+        <w:tblLook w:val="0600" w:firstRow="0" w:lastRow="0" w:firstColumn="0" w:lastColumn="0" w:noHBand="1" w:noVBand="1"/>
+      </w:tblPr>
+      <w:tblGrid>
+        <w:gridCol w:w="2055"/>
+        <w:gridCol w:w="2175"/>
+        <w:gridCol w:w="2175"/>
+        <w:gridCol w:w="2955"/>
+      </w:tblGrid>
+      <w:tr>
+        <w:tc>
+          <w:tcPr>
+            <w:tcW w:w="2055" w:type="dxa"/>
+            <w:tcBorders>
+              <w:top w:val="single" w:sz="8" w:space="0" w:color="D9D9D9"/>
+              <w:left w:val="single" w:sz="8" w:space="0" w:color="D9D9D9"/>
+              <w:bottom w:val="single" w:sz="8" w:space="0" w:color="D9D9D9"/>
+              <w:right w:val="single" w:sz="8" w:space="0" w:color="D9D9D9"/>
+            </w:tcBorders>
+            <w:shd w:val="clear" w:color="auto" w:fill="auto"/>
+            <w:tcMar>
+              <w:top w:w="100" w:type="dxa"/>
+              <w:left w:w="100" w:type="dxa"/>
+              <w:bottom w:w="100" w:type="dxa"/>
+              <w:right w:w="100" w:type="dxa"/>
+            </w:tcMar>
+          </w:tcPr>
+          <w:p>
+            <w:pPr>
+              <w:widowControl w:val="0"/>
+              <w:spacing w:line="240" w:lineRule="auto"/>
+              <w:rPr>
+                <w:b/>
+              </w:rPr>
+            </w:pPr>
+            <w:r>
+              <w:rPr>
+                <w:rFonts w:eastAsia="Roboto"/>
+                <w:b/>
+                <w:sz w:val="21"/>
+                <w:szCs w:val="21"/>
+                <w:highlight w:val="white"/>
+              </w:rPr>
+              <w:t>Name</w:t>
+            </w:r>
+          </w:p>
+        </w:tc>
+        <w:tc>
+          <w:tcPr>
+            <w:tcW w:w="2175" w:type="dxa"/>
+            <w:tcBorders>
+              <w:top w:val="single" w:sz="8" w:space="0" w:color="D9D9D9"/>
+              <w:left w:val="single" w:sz="8" w:space="0" w:color="D9D9D9"/>
+              <w:bottom w:val="single" w:sz="8" w:space="0" w:color="D9D9D9"/>
+              <w:right w:val="single" w:sz="8" w:space="0" w:color="D9D9D9"/>
+            </w:tcBorders>
+            <w:shd w:val="clear" w:color="auto" w:fill="auto"/>
+            <w:tcMar>
+              <w:top w:w="100" w:type="dxa"/>
+              <w:left w:w="100" w:type="dxa"/>
+              <w:bottom w:w="100" w:type="dxa"/>
+              <w:right w:w="100" w:type="dxa"/>
+            </w:tcMar>
+          </w:tcPr>
+          <w:p>
+            <w:pPr>
+              <w:widowControl w:val="0"/>
+              <w:spacing w:line="240" w:lineRule="auto"/>
+              <w:rPr>
+                <w:b/>
+              </w:rPr>
+            </w:pPr>
+            <w:r>
+              <w:rPr>
+                <w:b/>
+              </w:rPr>
+              <w:t>Prices</w:t>
+            </w:r>
+          </w:p>
+        </w:tc>
+        <w:tc>
+          <w:tcPr>
+            <w:tcW w:w="2175" w:type="dxa"/>
+            <w:tcBorders>
+              <w:top w:val="single" w:sz="8" w:space="0" w:color="D9D9D9"/>
+              <w:left w:val="single" w:sz="8" w:space="0" w:color="D9D9D9"/>
+              <w:bottom w:val="single" w:sz="8" w:space="0" w:color="D9D9D9"/>
+              <w:right w:val="single" w:sz="8" w:space="0" w:color="D9D9D9"/>
+            </w:tcBorders>
+            <w:shd w:val="clear" w:color="auto" w:fill="auto"/>
+            <w:tcMar>
+              <w:top w:w="100" w:type="dxa"/>
+              <w:left w:w="100" w:type="dxa"/>
+              <w:bottom w:w="100" w:type="dxa"/>
+              <w:right w:w="100" w:type="dxa"/>
+            </w:tcMar>
+          </w:tcPr>
+          <w:p>
+            <w:pPr>
+              <w:widowControl w:val="0"/>
+              <w:spacing w:line="240" w:lineRule="auto"/>
+              <w:rPr>
+                <w:b/>
+              </w:rPr>
+            </w:pPr>
+            <w:r>
+              <w:rPr>
+                <w:b/>
+              </w:rPr>
+              <w:t>Types of pricing</w:t>
+            </w:r>
+          </w:p>
+        </w:tc>
+        <w:tc>
+          <w:tcPr>
+            <w:tcW w:w="2955" w:type="dxa"/>
+            <w:tcBorders>
+              <w:top w:val="single" w:sz="8" w:space="0" w:color="D9D9D9"/>
+              <w:left w:val="single" w:sz="8" w:space="0" w:color="D9D9D9"/>
+              <w:bottom w:val="single" w:sz="8" w:space="0" w:color="D9D9D9"/>
+              <w:right w:val="single" w:sz="8" w:space="0" w:color="D9D9D9"/>
+            </w:tcBorders>
+            <w:shd w:val="clear" w:color="auto" w:fill="auto"/>
+            <w:tcMar>
+              <w:top w:w="100" w:type="dxa"/>
+              <w:left w:w="100" w:type="dxa"/>
+              <w:bottom w:w="100" w:type="dxa"/>
+              <w:right w:w="100" w:type="dxa"/>
+            </w:tcMar>
+          </w:tcPr>
+          <w:p>
+            <w:pPr>
+              <w:widowControl w:val="0"/>
+              <w:spacing w:line="240" w:lineRule="auto"/>
+              <w:rPr>
+                <w:b/>
+              </w:rPr>
+            </w:pPr>
+            <w:r>
+              <w:rPr>
+                <w:b/>
+              </w:rPr>
+              <w:t>Consumers</w:t>
+            </w:r>
+          </w:p>
+        </w:tc>
+        <w:bookmarkStart w:id="34" w:name="kabada_rs_public"/>
+        <w:bookmarkEnd w:id="34"/>
+      </w:tr>
+    </w:tbl>
+    <w:p>
+      <w:pPr>
         <w:sectPr>
           <w:pgSz w:w="12240" w:h="15840"/>
           <w:pgMar w:top="720" w:right="1440" w:bottom="1440" w:left="1440" w:header="720" w:footer="720" w:gutter="0"/>
@@ -2990,7 +3642,7 @@
       </w:r>
       <w:r>
         <w:pict>
-          <v:rect id="_x0000_i1029" style="width:0;height:1.5pt" o:hralign="center" o:hrstd="t" o:hr="t" fillcolor="#a0a0a0" stroked="f"/>
+          <v:rect id="_x0000_i1030" style="width:0;height:1.5pt" o:hralign="center" o:hrstd="t" o:hr="t" fillcolor="#a0a0a0" stroked="f"/>
         </w:pict>
       </w:r>
     </w:p>
@@ -3162,8 +3814,8 @@
             </w:r>
           </w:p>
         </w:tc>
-        <w:bookmarkStart w:id="31" w:name="kabada_keyResources"/>
-        <w:bookmarkEnd w:id="31"/>
+        <w:bookmarkStart w:id="35" w:name="kabada_keyResources"/>
+        <w:bookmarkEnd w:id="35"/>
       </w:tr>
     </w:tbl>
     <w:p>
@@ -3187,7 +3839,7 @@
       </w:r>
       <w:r>
         <w:pict>
-          <v:rect id="_x0000_i1030" style="width:0;height:1.5pt" o:hralign="center" o:hrstd="t" o:hr="t" fillcolor="#a0a0a0" stroked="f"/>
+          <v:rect id="_x0000_i1031" style="width:0;height:1.5pt" o:hralign="center" o:hrstd="t" o:hr="t" fillcolor="#a0a0a0" stroked="f"/>
         </w:pict>
       </w:r>
     </w:p>
@@ -3334,8 +3986,8 @@
             </w:r>
           </w:p>
         </w:tc>
-        <w:bookmarkStart w:id="32" w:name="kabada_keyActivities"/>
-        <w:bookmarkEnd w:id="32"/>
+        <w:bookmarkStart w:id="36" w:name="kabada_keyActivities"/>
+        <w:bookmarkEnd w:id="36"/>
       </w:tr>
     </w:tbl>
     <w:p>
@@ -3367,7 +4019,7 @@
       </w:r>
       <w:r>
         <w:pict>
-          <v:rect id="_x0000_i1031" style="width:0;height:1.5pt" o:hralign="center" o:hrstd="t" o:hr="t" fillcolor="#a0a0a0" stroked="f"/>
+          <v:rect id="_x0000_i1032" style="width:0;height:1.5pt" o:hralign="center" o:hrstd="t" o:hr="t" fillcolor="#a0a0a0" stroked="f"/>
         </w:pict>
       </w:r>
     </w:p>
@@ -3558,8 +4210,8 @@
             </w:r>
           </w:p>
         </w:tc>
-        <w:bookmarkStart w:id="33" w:name="kabada_kp_dist"/>
-        <w:bookmarkEnd w:id="33"/>
+        <w:bookmarkStart w:id="37" w:name="kabada_kp_dist"/>
+        <w:bookmarkEnd w:id="37"/>
       </w:tr>
     </w:tbl>
     <w:p>
@@ -3750,8 +4402,8 @@
             </w:r>
           </w:p>
         </w:tc>
-        <w:bookmarkStart w:id="34" w:name="kabada_kp_supp"/>
-        <w:bookmarkEnd w:id="34"/>
+        <w:bookmarkStart w:id="38" w:name="kabada_kp_supp"/>
+        <w:bookmarkEnd w:id="38"/>
       </w:tr>
     </w:tbl>
     <w:p>
@@ -3934,8 +4586,8 @@
             </w:r>
           </w:p>
         </w:tc>
-        <w:bookmarkStart w:id="35" w:name="kabada_kp_other"/>
-        <w:bookmarkEnd w:id="35"/>
+        <w:bookmarkStart w:id="39" w:name="kabada_kp_other"/>
+        <w:bookmarkEnd w:id="39"/>
       </w:tr>
     </w:tbl>
     <w:p>
@@ -3967,7 +4619,7 @@
       </w:r>
       <w:r>
         <w:pict>
-          <v:rect id="_x0000_i1032" style="width:0;height:1.5pt" o:hralign="center" o:hrstd="t" o:hr="t" fillcolor="#a0a0a0" stroked="f"/>
+          <v:rect id="_x0000_i1033" style="width:0;height:1.5pt" o:hralign="center" o:hrstd="t" o:hr="t" fillcolor="#a0a0a0" stroked="f"/>
         </w:pict>
       </w:r>
     </w:p>
@@ -4130,8 +4782,8 @@
             </w:r>
           </w:p>
         </w:tc>
-        <w:bookmarkStart w:id="36" w:name="kabada_fixedCost"/>
-        <w:bookmarkEnd w:id="36"/>
+        <w:bookmarkStart w:id="40" w:name="kabada_fixedCost"/>
+        <w:bookmarkEnd w:id="40"/>
       </w:tr>
     </w:tbl>
     <w:p>
@@ -4293,8 +4945,8 @@
             </w:r>
           </w:p>
         </w:tc>
-        <w:bookmarkStart w:id="37" w:name="kabada_variableCost"/>
-        <w:bookmarkEnd w:id="37"/>
+        <w:bookmarkStart w:id="41" w:name="kabada_variableCost"/>
+        <w:bookmarkEnd w:id="41"/>
       </w:tr>
     </w:tbl>
     <w:p>
@@ -4323,7 +4975,7 @@
       </w:r>
       <w:r>
         <w:pict>
-          <v:rect id="_x0000_i1033" style="width:0;height:1.5pt" o:hralign="center" o:hrstd="t" o:hr="t" fillcolor="#a0a0a0" stroked="f"/>
+          <v:rect id="_x0000_i1034" style="width:0;height:1.5pt" o:hralign="center" o:hrstd="t" o:hr="t" fillcolor="#a0a0a0" stroked="f"/>
         </w:pict>
       </w:r>
     </w:p>
@@ -4421,7 +5073,7 @@
                 <w:szCs w:val="21"/>
               </w:rPr>
             </w:pPr>
-            <w:bookmarkStart w:id="38" w:name="kabada_swot_s"/>
+            <w:bookmarkStart w:id="42" w:name="kabada_swot_s"/>
             <w:proofErr w:type="spellStart"/>
             <w:r>
               <w:rPr>
@@ -4430,7 +5082,7 @@
               </w:rPr>
               <w:t>Swot_s</w:t>
             </w:r>
-            <w:bookmarkEnd w:id="38"/>
+            <w:bookmarkEnd w:id="42"/>
             <w:proofErr w:type="spellEnd"/>
           </w:p>
         </w:tc>
@@ -4498,7 +5150,7 @@
                 <w:szCs w:val="21"/>
               </w:rPr>
             </w:pPr>
-            <w:bookmarkStart w:id="39" w:name="kabada_swot_w"/>
+            <w:bookmarkStart w:id="43" w:name="kabada_swot_w"/>
             <w:proofErr w:type="spellStart"/>
             <w:r>
               <w:rPr>
@@ -4507,7 +5159,7 @@
               </w:rPr>
               <w:t>Swot_w</w:t>
             </w:r>
-            <w:bookmarkEnd w:id="39"/>
+            <w:bookmarkEnd w:id="43"/>
             <w:proofErr w:type="spellEnd"/>
           </w:p>
         </w:tc>
@@ -4580,7 +5232,7 @@
                 <w:szCs w:val="21"/>
               </w:rPr>
             </w:pPr>
-            <w:bookmarkStart w:id="40" w:name="kabada_swot_o"/>
+            <w:bookmarkStart w:id="44" w:name="kabada_swot_o"/>
             <w:proofErr w:type="spellStart"/>
             <w:r>
               <w:rPr>
@@ -4589,7 +5241,7 @@
               </w:rPr>
               <w:t>Swot_o</w:t>
             </w:r>
-            <w:bookmarkEnd w:id="40"/>
+            <w:bookmarkEnd w:id="44"/>
             <w:proofErr w:type="spellEnd"/>
           </w:p>
         </w:tc>
@@ -4664,7 +5316,7 @@
                 <w:szCs w:val="21"/>
               </w:rPr>
             </w:pPr>
-            <w:bookmarkStart w:id="41" w:name="kabada_swot_t"/>
+            <w:bookmarkStart w:id="45" w:name="kabada_swot_t"/>
             <w:proofErr w:type="spellStart"/>
             <w:r>
               <w:rPr>
@@ -4673,7 +5325,7 @@
               </w:rPr>
               <w:t>Swot_t</w:t>
             </w:r>
-            <w:bookmarkEnd w:id="41"/>
+            <w:bookmarkEnd w:id="45"/>
             <w:proofErr w:type="spellEnd"/>
           </w:p>
         </w:tc>
@@ -4707,17 +5359,8 @@
         <w:t xml:space="preserve"> </w:t>
       </w:r>
       <w:r>
-        <w:rPr>
-          <w:b/>
-          <w:highlight w:val="red"/>
-        </w:rPr>
-        <w:t>UNDERCONSTRUCTION</w:t>
-      </w:r>
-      <w:bookmarkStart w:id="42" w:name="_GoBack"/>
-      <w:bookmarkEnd w:id="42"/>
-      <w:r>
         <w:pict>
-          <v:rect id="_x0000_i1034" style="width:0;height:1.5pt" o:hralign="center" o:hrstd="t" o:hr="t" fillcolor="#a0a0a0" stroked="f"/>
+          <v:rect id="_x0000_i1035" style="width:0;height:1.5pt" o:hralign="center" o:hrstd="t" o:hr="t" fillcolor="#a0a0a0" stroked="f"/>
         </w:pict>
       </w:r>
     </w:p>
@@ -4740,27 +5383,41 @@
       </w:r>
     </w:p>
     <w:p>
+      <w:pPr>
+        <w:rPr>
+          <w:b/>
+          <w:sz w:val="28"/>
+          <w:szCs w:val="28"/>
+        </w:rPr>
+      </w:pPr>
       <w:r>
         <w:rPr>
           <w:noProof/>
           <w:lang w:val="en-US"/>
         </w:rPr>
         <w:drawing>
-          <wp:inline distT="114300" distB="114300" distL="114300" distR="114300" wp14:anchorId="29EB2D79" wp14:editId="3E3C4536">
-            <wp:extent cx="8229600" cy="787400"/>
-            <wp:effectExtent l="0" t="0" r="0" b="0"/>
-            <wp:docPr id="1" name="image2.png"/>
-            <wp:cNvGraphicFramePr/>
+          <wp:inline distT="0" distB="0" distL="0" distR="0">
+            <wp:extent cx="8261252" cy="795528"/>
+            <wp:effectExtent l="0" t="0" r="0" b="5080"/>
+            <wp:docPr id="4" name="Picture 4"/>
+            <wp:cNvGraphicFramePr>
+              <a:graphicFrameLocks xmlns:a="http://schemas.openxmlformats.org/drawingml/2006/main" noChangeAspect="1"/>
+            </wp:cNvGraphicFramePr>
             <a:graphic xmlns:a="http://schemas.openxmlformats.org/drawingml/2006/main">
               <a:graphicData uri="http://schemas.openxmlformats.org/drawingml/2006/picture">
                 <pic:pic xmlns:pic="http://schemas.openxmlformats.org/drawingml/2006/picture">
                   <pic:nvPicPr>
-                    <pic:cNvPr id="0" name="image2.png"/>
-                    <pic:cNvPicPr preferRelativeResize="0"/>
+                    <pic:cNvPr id="0" name="rate.png"/>
+                    <pic:cNvPicPr/>
                   </pic:nvPicPr>
                   <pic:blipFill>
-                    <a:blip r:embed="rId15"/>
-                    <a:srcRect/>
+                    <a:blip r:embed="rId15">
+                      <a:extLst>
+                        <a:ext uri="{28A0092B-C50C-407E-A947-70E740481C1C}">
+                          <a14:useLocalDpi xmlns:a14="http://schemas.microsoft.com/office/drawing/2010/main" val="0"/>
+                        </a:ext>
+                      </a:extLst>
+                    </a:blip>
                     <a:stretch>
                       <a:fillRect/>
                     </a:stretch>
@@ -4768,12 +5425,11 @@
                   <pic:spPr>
                     <a:xfrm>
                       <a:off x="0" y="0"/>
-                      <a:ext cx="8229600" cy="787400"/>
+                      <a:ext cx="8261252" cy="795528"/>
                     </a:xfrm>
                     <a:prstGeom prst="rect">
                       <a:avLst/>
                     </a:prstGeom>
-                    <a:ln/>
                   </pic:spPr>
                 </pic:pic>
               </a:graphicData>
@@ -4801,27 +5457,35 @@
       </w:r>
     </w:p>
     <w:p>
+      <w:bookmarkStart w:id="46" w:name="_GoBack"/>
       <w:r>
         <w:rPr>
           <w:noProof/>
           <w:lang w:val="en-US"/>
         </w:rPr>
         <w:drawing>
-          <wp:inline distT="114300" distB="114300" distL="114300" distR="114300" wp14:anchorId="293802AF" wp14:editId="64CBB3C9">
-            <wp:extent cx="8229600" cy="3617742"/>
-            <wp:effectExtent l="0" t="0" r="0" b="0"/>
-            <wp:docPr id="3" name="image1.png"/>
-            <wp:cNvGraphicFramePr/>
+          <wp:inline distT="0" distB="0" distL="0" distR="0">
+            <wp:extent cx="8211312" cy="3447288"/>
+            <wp:effectExtent l="0" t="0" r="0" b="1270"/>
+            <wp:docPr id="5" name="Picture 5"/>
+            <wp:cNvGraphicFramePr>
+              <a:graphicFrameLocks xmlns:a="http://schemas.openxmlformats.org/drawingml/2006/main" noChangeAspect="1"/>
+            </wp:cNvGraphicFramePr>
             <a:graphic xmlns:a="http://schemas.openxmlformats.org/drawingml/2006/main">
               <a:graphicData uri="http://schemas.openxmlformats.org/drawingml/2006/picture">
                 <pic:pic xmlns:pic="http://schemas.openxmlformats.org/drawingml/2006/picture">
                   <pic:nvPicPr>
-                    <pic:cNvPr id="0" name="image1.png"/>
-                    <pic:cNvPicPr preferRelativeResize="0"/>
+                    <pic:cNvPr id="0" name="summary.png"/>
+                    <pic:cNvPicPr/>
                   </pic:nvPicPr>
                   <pic:blipFill>
-                    <a:blip r:embed="rId16"/>
-                    <a:srcRect/>
+                    <a:blip r:embed="rId16">
+                      <a:extLst>
+                        <a:ext uri="{28A0092B-C50C-407E-A947-70E740481C1C}">
+                          <a14:useLocalDpi xmlns:a14="http://schemas.microsoft.com/office/drawing/2010/main" val="0"/>
+                        </a:ext>
+                      </a:extLst>
+                    </a:blip>
                     <a:stretch>
                       <a:fillRect/>
                     </a:stretch>
@@ -4829,12 +5493,11 @@
                   <pic:spPr>
                     <a:xfrm>
                       <a:off x="0" y="0"/>
-                      <a:ext cx="8229600" cy="3617742"/>
+                      <a:ext cx="8211312" cy="3447288"/>
                     </a:xfrm>
                     <a:prstGeom prst="rect">
                       <a:avLst/>
                     </a:prstGeom>
-                    <a:ln/>
                   </pic:spPr>
                 </pic:pic>
               </a:graphicData>
@@ -4842,25 +5505,7 @@
           </wp:inline>
         </w:drawing>
       </w:r>
-    </w:p>
-    <w:p>
-      <w:pPr>
-        <w:pStyle w:val="Heading2"/>
-      </w:pPr>
-      <w:r>
-        <w:rPr>
-          <w:b/>
-          <w:sz w:val="28"/>
-          <w:szCs w:val="28"/>
-        </w:rPr>
-        <w:lastRenderedPageBreak/>
-        <w:t>...</w:t>
-      </w:r>
-    </w:p>
-    <w:p>
-      <w:pPr>
-        <w:pStyle w:val="Heading1"/>
-      </w:pPr>
+      <w:bookmarkEnd w:id="46"/>
     </w:p>
     <w:sectPr>
       <w:pgSz w:w="15840" w:h="12240" w:orient="landscape"/>

</xml_diff>

<commit_message>
Industry Risks export page - color highlighting added (see matrix  in Issue 121 )
</commit_message>
<xml_diff>
--- a/KabadaAPI/DBinit/KABADA_export.docx
+++ b/KabadaAPI/DBinit/KABADA_export.docx
@@ -68,8 +68,6 @@
         </w:rPr>
       </w:pPr>
       <w:bookmarkStart w:id="0" w:name="kabada_planName"/>
-      <w:proofErr w:type="spellStart"/>
-      <w:proofErr w:type="gramStart"/>
       <w:r>
         <w:rPr>
           <w:rFonts w:eastAsia="Roboto"/>
@@ -77,8 +75,6 @@
         </w:rPr>
         <w:t>planName</w:t>
       </w:r>
-      <w:proofErr w:type="spellEnd"/>
-      <w:proofErr w:type="gramEnd"/>
     </w:p>
     <w:p>
       <w:pPr>
@@ -90,8 +86,6 @@
       </w:pPr>
       <w:bookmarkStart w:id="1" w:name="kabada_naceCode"/>
       <w:bookmarkEnd w:id="0"/>
-      <w:proofErr w:type="spellStart"/>
-      <w:proofErr w:type="gramStart"/>
       <w:r>
         <w:rPr>
           <w:rFonts w:eastAsia="Roboto"/>
@@ -101,8 +95,6 @@
         </w:rPr>
         <w:t>naceCode</w:t>
       </w:r>
-      <w:proofErr w:type="spellEnd"/>
-      <w:proofErr w:type="gramEnd"/>
     </w:p>
     <w:bookmarkEnd w:id="1"/>
     <w:p>
@@ -346,7 +338,7 @@
           <w:color w:val="999999"/>
           <w:lang w:val="lv-LV"/>
         </w:rPr>
-        <w:t>14.12.2021.</w:t>
+        <w:t>17.12.2021.</w:t>
       </w:r>
       <w:r>
         <w:rPr>
@@ -497,7 +489,6 @@
               </w:rPr>
             </w:pPr>
             <w:bookmarkStart w:id="2" w:name="kabada_bc_keyDist"/>
-            <w:proofErr w:type="spellStart"/>
             <w:r>
               <w:rPr>
                 <w:sz w:val="18"/>
@@ -505,7 +496,6 @@
               </w:rPr>
               <w:t>bc_keyDist</w:t>
             </w:r>
-            <w:proofErr w:type="spellEnd"/>
           </w:p>
           <w:p>
             <w:pPr>
@@ -519,7 +509,6 @@
             </w:pPr>
             <w:bookmarkStart w:id="3" w:name="kabada_bc_keyDist_nodata"/>
             <w:bookmarkEnd w:id="2"/>
-            <w:proofErr w:type="spellStart"/>
             <w:r>
               <w:rPr>
                 <w:rFonts w:eastAsia="Roboto"/>
@@ -529,7 +518,6 @@
               </w:rPr>
               <w:t>bc_keyDist_nodata</w:t>
             </w:r>
-            <w:proofErr w:type="spellEnd"/>
           </w:p>
           <w:bookmarkEnd w:id="3"/>
           <w:p>
@@ -584,7 +572,6 @@
               </w:rPr>
             </w:pPr>
             <w:bookmarkStart w:id="4" w:name="kabada_bc_keySupp"/>
-            <w:proofErr w:type="spellStart"/>
             <w:r>
               <w:rPr>
                 <w:sz w:val="18"/>
@@ -592,7 +579,6 @@
               </w:rPr>
               <w:t>bc_keySupp</w:t>
             </w:r>
-            <w:proofErr w:type="spellEnd"/>
           </w:p>
           <w:p>
             <w:pPr>
@@ -606,7 +592,6 @@
             </w:pPr>
             <w:bookmarkStart w:id="5" w:name="kabada_bc_keySupp_nodata"/>
             <w:bookmarkEnd w:id="4"/>
-            <w:proofErr w:type="spellStart"/>
             <w:r>
               <w:rPr>
                 <w:rFonts w:eastAsia="Roboto"/>
@@ -616,7 +601,6 @@
               </w:rPr>
               <w:t>bc_keySupp_nodata</w:t>
             </w:r>
-            <w:proofErr w:type="spellEnd"/>
           </w:p>
           <w:bookmarkEnd w:id="5"/>
           <w:p>
@@ -706,7 +690,6 @@
               </w:rPr>
             </w:pPr>
             <w:bookmarkStart w:id="6" w:name="kabada_bc_keyAct"/>
-            <w:proofErr w:type="spellStart"/>
             <w:r>
               <w:rPr>
                 <w:sz w:val="18"/>
@@ -714,7 +697,6 @@
               </w:rPr>
               <w:t>bc_keyAct</w:t>
             </w:r>
-            <w:proofErr w:type="spellEnd"/>
           </w:p>
           <w:p>
             <w:pPr>
@@ -728,7 +710,6 @@
             </w:pPr>
             <w:bookmarkStart w:id="7" w:name="kabada_bc_keyAct_nodata"/>
             <w:bookmarkEnd w:id="6"/>
-            <w:proofErr w:type="spellStart"/>
             <w:r>
               <w:rPr>
                 <w:rFonts w:eastAsia="Roboto"/>
@@ -738,7 +719,6 @@
               </w:rPr>
               <w:t>bc_keyAct_nodata</w:t>
             </w:r>
-            <w:proofErr w:type="spellEnd"/>
           </w:p>
           <w:bookmarkEnd w:id="7"/>
           <w:p>
@@ -830,7 +810,6 @@
               </w:rPr>
             </w:pPr>
             <w:bookmarkStart w:id="8" w:name="kabada_bc_keyValProp"/>
-            <w:proofErr w:type="spellStart"/>
             <w:r>
               <w:rPr>
                 <w:sz w:val="18"/>
@@ -838,7 +817,6 @@
               </w:rPr>
               <w:t>bc_keyValProp</w:t>
             </w:r>
-            <w:proofErr w:type="spellEnd"/>
           </w:p>
           <w:p>
             <w:pPr>
@@ -852,7 +830,6 @@
             </w:pPr>
             <w:bookmarkStart w:id="9" w:name="kabada_bc_keyValProp_nodata"/>
             <w:bookmarkEnd w:id="8"/>
-            <w:proofErr w:type="spellStart"/>
             <w:r>
               <w:rPr>
                 <w:rFonts w:eastAsia="Roboto"/>
@@ -863,7 +840,6 @@
               <w:t>bc_keyValProp_nodata</w:t>
             </w:r>
             <w:bookmarkEnd w:id="9"/>
-            <w:proofErr w:type="spellEnd"/>
           </w:p>
         </w:tc>
         <w:tc>
@@ -957,7 +933,6 @@
               </w:rPr>
             </w:pPr>
             <w:bookmarkStart w:id="10" w:name="kabada_bc_custRel"/>
-            <w:proofErr w:type="spellStart"/>
             <w:r>
               <w:rPr>
                 <w:sz w:val="18"/>
@@ -965,7 +940,6 @@
               </w:rPr>
               <w:t>bc_custRel</w:t>
             </w:r>
-            <w:proofErr w:type="spellEnd"/>
           </w:p>
           <w:p>
             <w:pPr>
@@ -979,7 +953,6 @@
             </w:pPr>
             <w:bookmarkStart w:id="11" w:name="kabada_bc_custRel_nodata"/>
             <w:bookmarkEnd w:id="10"/>
-            <w:proofErr w:type="spellStart"/>
             <w:r>
               <w:rPr>
                 <w:rFonts w:eastAsia="Roboto"/>
@@ -989,7 +962,6 @@
               </w:rPr>
               <w:t>bc_custRel_nodata</w:t>
             </w:r>
-            <w:proofErr w:type="spellEnd"/>
           </w:p>
           <w:bookmarkEnd w:id="11"/>
           <w:p>
@@ -1080,7 +1052,6 @@
               </w:rPr>
             </w:pPr>
             <w:bookmarkStart w:id="12" w:name="kabada_bc_custSeg"/>
-            <w:proofErr w:type="spellStart"/>
             <w:r>
               <w:rPr>
                 <w:sz w:val="18"/>
@@ -1088,7 +1059,6 @@
               </w:rPr>
               <w:t>bc_custSeg</w:t>
             </w:r>
-            <w:proofErr w:type="spellEnd"/>
           </w:p>
           <w:p>
             <w:pPr>
@@ -1102,7 +1072,6 @@
             </w:pPr>
             <w:bookmarkStart w:id="13" w:name="kabada_bc_custSeg_nodata"/>
             <w:bookmarkEnd w:id="12"/>
-            <w:proofErr w:type="spellStart"/>
             <w:r>
               <w:rPr>
                 <w:rFonts w:eastAsia="Roboto"/>
@@ -1113,7 +1082,6 @@
               <w:t>bc_custSeg_nodata</w:t>
             </w:r>
             <w:bookmarkEnd w:id="13"/>
-            <w:proofErr w:type="spellEnd"/>
           </w:p>
         </w:tc>
       </w:tr>
@@ -1222,7 +1190,6 @@
               </w:rPr>
             </w:pPr>
             <w:bookmarkStart w:id="14" w:name="kabada_bc_keyRes"/>
-            <w:proofErr w:type="spellStart"/>
             <w:r>
               <w:rPr>
                 <w:sz w:val="18"/>
@@ -1230,7 +1197,6 @@
               </w:rPr>
               <w:t>bc_keyRes</w:t>
             </w:r>
-            <w:proofErr w:type="spellEnd"/>
           </w:p>
           <w:p>
             <w:pPr>
@@ -1244,7 +1210,6 @@
             </w:pPr>
             <w:bookmarkStart w:id="15" w:name="kabada_bc_keyRes_nodata"/>
             <w:bookmarkEnd w:id="14"/>
-            <w:proofErr w:type="spellStart"/>
             <w:r>
               <w:rPr>
                 <w:rFonts w:eastAsia="Roboto"/>
@@ -1254,7 +1219,6 @@
               </w:rPr>
               <w:t>bc_keyRes_nodata</w:t>
             </w:r>
-            <w:proofErr w:type="spellEnd"/>
           </w:p>
           <w:bookmarkEnd w:id="15"/>
           <w:p>
@@ -1377,7 +1341,6 @@
               </w:rPr>
             </w:pPr>
             <w:bookmarkStart w:id="16" w:name="kabada_bc_channels"/>
-            <w:proofErr w:type="spellStart"/>
             <w:r>
               <w:rPr>
                 <w:sz w:val="18"/>
@@ -1385,7 +1348,6 @@
               </w:rPr>
               <w:t>bc_channels</w:t>
             </w:r>
-            <w:proofErr w:type="spellEnd"/>
           </w:p>
           <w:p>
             <w:pPr>
@@ -1399,7 +1361,6 @@
             </w:pPr>
             <w:bookmarkStart w:id="17" w:name="kabada_bc_channels_nodata"/>
             <w:bookmarkEnd w:id="16"/>
-            <w:proofErr w:type="spellStart"/>
             <w:r>
               <w:rPr>
                 <w:rFonts w:eastAsia="Roboto"/>
@@ -1409,7 +1370,6 @@
               </w:rPr>
               <w:t>bc_channels_nodata</w:t>
             </w:r>
-            <w:proofErr w:type="spellEnd"/>
           </w:p>
           <w:bookmarkEnd w:id="17"/>
           <w:p>
@@ -1589,7 +1549,6 @@
               </w:rPr>
             </w:pPr>
             <w:bookmarkStart w:id="18" w:name="kabada_bc_costFixed"/>
-            <w:proofErr w:type="spellStart"/>
             <w:r>
               <w:rPr>
                 <w:sz w:val="18"/>
@@ -1597,7 +1556,6 @@
               </w:rPr>
               <w:t>bc_costFixed</w:t>
             </w:r>
-            <w:proofErr w:type="spellEnd"/>
           </w:p>
           <w:p>
             <w:pPr>
@@ -1612,7 +1570,6 @@
             </w:pPr>
             <w:bookmarkStart w:id="19" w:name="kabada_bc_costFixed_nodata"/>
             <w:bookmarkEnd w:id="18"/>
-            <w:proofErr w:type="spellStart"/>
             <w:r>
               <w:rPr>
                 <w:rFonts w:eastAsia="Roboto"/>
@@ -1622,7 +1579,6 @@
               </w:rPr>
               <w:t>bc_costFixed_nodata</w:t>
             </w:r>
-            <w:proofErr w:type="spellEnd"/>
           </w:p>
           <w:bookmarkEnd w:id="19"/>
           <w:p>
@@ -1717,7 +1673,6 @@
               </w:rPr>
             </w:pPr>
             <w:bookmarkStart w:id="20" w:name="kabada_bc_costVariable"/>
-            <w:proofErr w:type="spellStart"/>
             <w:r>
               <w:rPr>
                 <w:sz w:val="18"/>
@@ -1725,7 +1680,6 @@
               </w:rPr>
               <w:t>bc_costVariable</w:t>
             </w:r>
-            <w:proofErr w:type="spellEnd"/>
           </w:p>
           <w:p>
             <w:pPr>
@@ -1739,7 +1693,6 @@
             </w:pPr>
             <w:bookmarkStart w:id="21" w:name="kabada_bc_costVariable_nodata"/>
             <w:bookmarkEnd w:id="20"/>
-            <w:proofErr w:type="spellStart"/>
             <w:r>
               <w:rPr>
                 <w:rFonts w:eastAsia="Roboto"/>
@@ -1749,7 +1702,6 @@
               </w:rPr>
               <w:t>bc_costVariable_nodata</w:t>
             </w:r>
-            <w:proofErr w:type="spellEnd"/>
           </w:p>
           <w:bookmarkEnd w:id="21"/>
           <w:p>
@@ -1849,7 +1801,6 @@
               </w:rPr>
             </w:pPr>
             <w:bookmarkStart w:id="22" w:name="kabada_bc_revenue"/>
-            <w:proofErr w:type="spellStart"/>
             <w:r>
               <w:rPr>
                 <w:sz w:val="18"/>
@@ -1857,7 +1808,6 @@
               </w:rPr>
               <w:t>bc_revenue</w:t>
             </w:r>
-            <w:proofErr w:type="spellEnd"/>
           </w:p>
           <w:p>
             <w:pPr>
@@ -1871,7 +1821,6 @@
             </w:pPr>
             <w:bookmarkStart w:id="23" w:name="kabada_bc_revenue_nodata"/>
             <w:bookmarkEnd w:id="22"/>
-            <w:proofErr w:type="spellStart"/>
             <w:r>
               <w:rPr>
                 <w:rFonts w:eastAsia="Roboto"/>
@@ -1881,7 +1830,6 @@
               </w:rPr>
               <w:t>bc_revenue_nodata</w:t>
             </w:r>
-            <w:proofErr w:type="spellEnd"/>
           </w:p>
           <w:bookmarkEnd w:id="23"/>
           <w:p>
@@ -1941,8 +1889,6 @@
         </w:rPr>
       </w:pPr>
       <w:bookmarkStart w:id="24" w:name="kabada_valProps"/>
-      <w:proofErr w:type="spellStart"/>
-      <w:proofErr w:type="gramStart"/>
       <w:r>
         <w:rPr>
           <w:rFonts w:eastAsia="Roboto"/>
@@ -1951,8 +1897,6 @@
         </w:rPr>
         <w:t>valProp</w:t>
       </w:r>
-      <w:proofErr w:type="spellEnd"/>
-      <w:proofErr w:type="gramEnd"/>
       <w:r>
         <w:rPr>
           <w:rFonts w:eastAsia="Roboto"/>
@@ -5074,7 +5018,6 @@
               </w:rPr>
             </w:pPr>
             <w:bookmarkStart w:id="42" w:name="kabada_swot_s"/>
-            <w:proofErr w:type="spellStart"/>
             <w:r>
               <w:rPr>
                 <w:sz w:val="21"/>
@@ -5083,7 +5026,6 @@
               <w:t>Swot_s</w:t>
             </w:r>
             <w:bookmarkEnd w:id="42"/>
-            <w:proofErr w:type="spellEnd"/>
           </w:p>
         </w:tc>
         <w:tc>
@@ -5151,7 +5093,6 @@
               </w:rPr>
             </w:pPr>
             <w:bookmarkStart w:id="43" w:name="kabada_swot_w"/>
-            <w:proofErr w:type="spellStart"/>
             <w:r>
               <w:rPr>
                 <w:sz w:val="21"/>
@@ -5160,7 +5101,6 @@
               <w:t>Swot_w</w:t>
             </w:r>
             <w:bookmarkEnd w:id="43"/>
-            <w:proofErr w:type="spellEnd"/>
           </w:p>
         </w:tc>
       </w:tr>
@@ -5233,7 +5173,6 @@
               </w:rPr>
             </w:pPr>
             <w:bookmarkStart w:id="44" w:name="kabada_swot_o"/>
-            <w:proofErr w:type="spellStart"/>
             <w:r>
               <w:rPr>
                 <w:sz w:val="21"/>
@@ -5242,7 +5181,6 @@
               <w:t>Swot_o</w:t>
             </w:r>
             <w:bookmarkEnd w:id="44"/>
-            <w:proofErr w:type="spellEnd"/>
           </w:p>
         </w:tc>
         <w:tc>
@@ -5317,7 +5255,6 @@
               </w:rPr>
             </w:pPr>
             <w:bookmarkStart w:id="45" w:name="kabada_swot_t"/>
-            <w:proofErr w:type="spellStart"/>
             <w:r>
               <w:rPr>
                 <w:sz w:val="21"/>
@@ -5326,7 +5263,6 @@
               <w:t>Swot_t</w:t>
             </w:r>
             <w:bookmarkEnd w:id="45"/>
-            <w:proofErr w:type="spellEnd"/>
           </w:p>
         </w:tc>
       </w:tr>
@@ -5365,147 +5301,67 @@
       </w:r>
     </w:p>
     <w:p>
-      <w:pPr>
-        <w:pStyle w:val="Heading2"/>
-        <w:rPr>
-          <w:b/>
-          <w:sz w:val="28"/>
-          <w:szCs w:val="28"/>
-        </w:rPr>
-      </w:pPr>
       <w:r>
         <w:rPr>
-          <w:b/>
-          <w:sz w:val="28"/>
-          <w:szCs w:val="28"/>
-        </w:rPr>
-        <w:t>Company Survival rate (3 years)</w:t>
+          <w:rFonts w:eastAsia="Roboto"/>
+          <w:color w:val="999999"/>
+        </w:rPr>
+        <w:t>Industry Data could be downloaded separately as</w:t>
+      </w:r>
+      <w:bookmarkStart w:id="46" w:name="_GoBack"/>
+      <w:bookmarkEnd w:id="46"/>
+      <w:r>
+        <w:rPr>
+          <w:rFonts w:eastAsia="Roboto"/>
+          <w:color w:val="999999"/>
+        </w:rPr>
+        <w:t xml:space="preserve"> PDF file from KABADA Industry Data page of your business plan</w:t>
       </w:r>
     </w:p>
     <w:p>
-      <w:pPr>
-        <w:rPr>
-          <w:b/>
-          <w:sz w:val="28"/>
-          <w:szCs w:val="28"/>
-        </w:rPr>
-      </w:pPr>
       <w:r>
-        <w:rPr>
-          <w:noProof/>
-          <w:lang w:val="en-US"/>
-        </w:rPr>
-        <w:drawing>
-          <wp:inline distT="0" distB="0" distL="0" distR="0">
-            <wp:extent cx="8261252" cy="795528"/>
-            <wp:effectExtent l="0" t="0" r="0" b="5080"/>
-            <wp:docPr id="4" name="Picture 4"/>
-            <wp:cNvGraphicFramePr>
-              <a:graphicFrameLocks xmlns:a="http://schemas.openxmlformats.org/drawingml/2006/main" noChangeAspect="1"/>
-            </wp:cNvGraphicFramePr>
-            <a:graphic xmlns:a="http://schemas.openxmlformats.org/drawingml/2006/main">
-              <a:graphicData uri="http://schemas.openxmlformats.org/drawingml/2006/picture">
-                <pic:pic xmlns:pic="http://schemas.openxmlformats.org/drawingml/2006/picture">
-                  <pic:nvPicPr>
-                    <pic:cNvPr id="0" name="rate.png"/>
-                    <pic:cNvPicPr/>
-                  </pic:nvPicPr>
-                  <pic:blipFill>
-                    <a:blip r:embed="rId15">
-                      <a:extLst>
-                        <a:ext uri="{28A0092B-C50C-407E-A947-70E740481C1C}">
-                          <a14:useLocalDpi xmlns:a14="http://schemas.microsoft.com/office/drawing/2010/main" val="0"/>
-                        </a:ext>
-                      </a:extLst>
-                    </a:blip>
-                    <a:stretch>
-                      <a:fillRect/>
-                    </a:stretch>
-                  </pic:blipFill>
-                  <pic:spPr>
-                    <a:xfrm>
-                      <a:off x="0" y="0"/>
-                      <a:ext cx="8261252" cy="795528"/>
-                    </a:xfrm>
-                    <a:prstGeom prst="rect">
-                      <a:avLst/>
-                    </a:prstGeom>
-                  </pic:spPr>
-                </pic:pic>
-              </a:graphicData>
-            </a:graphic>
-          </wp:inline>
-        </w:drawing>
+        <w:br w:type="page"/>
       </w:r>
     </w:p>
     <w:p>
       <w:pPr>
-        <w:pStyle w:val="Heading2"/>
+        <w:pStyle w:val="Heading1"/>
         <w:rPr>
           <w:b/>
-          <w:sz w:val="28"/>
-          <w:szCs w:val="28"/>
         </w:rPr>
       </w:pPr>
       <w:r>
         <w:rPr>
           <w:b/>
-          <w:sz w:val="28"/>
-          <w:szCs w:val="28"/>
-        </w:rPr>
-        <w:t>How big is the industry?</w:t>
+        </w:rPr>
+        <w:lastRenderedPageBreak/>
+        <w:t>Industry risks</w:t>
+      </w:r>
+      <w:r>
+        <w:pict>
+          <v:rect id="_x0000_i1036" style="width:0;height:1.5pt" o:hralign="center" o:hrstd="t" o:hr="t" fillcolor="#a0a0a0" stroked="f"/>
+        </w:pict>
       </w:r>
     </w:p>
     <w:p>
-      <w:bookmarkStart w:id="46" w:name="_GoBack"/>
+      <w:pPr>
+        <w:spacing w:line="360" w:lineRule="auto"/>
+        <w:rPr>
+          <w:rFonts w:ascii="Arial Unicode MS" w:eastAsia="Arial Unicode MS" w:hAnsi="Arial Unicode MS" w:cs="Arial Unicode MS"/>
+          <w:highlight w:val="white"/>
+        </w:rPr>
+      </w:pPr>
+      <w:bookmarkStart w:id="47" w:name="_heading=h.s4fvcwlvay4" w:colFirst="0" w:colLast="0"/>
+      <w:bookmarkStart w:id="48" w:name="kabada_industryRisks"/>
+      <w:bookmarkEnd w:id="47"/>
       <w:r>
         <w:rPr>
-          <w:noProof/>
-          <w:lang w:val="en-US"/>
-        </w:rPr>
-        <w:drawing>
-          <wp:inline distT="0" distB="0" distL="0" distR="0">
-            <wp:extent cx="8211312" cy="3447288"/>
-            <wp:effectExtent l="0" t="0" r="0" b="1270"/>
-            <wp:docPr id="5" name="Picture 5"/>
-            <wp:cNvGraphicFramePr>
-              <a:graphicFrameLocks xmlns:a="http://schemas.openxmlformats.org/drawingml/2006/main" noChangeAspect="1"/>
-            </wp:cNvGraphicFramePr>
-            <a:graphic xmlns:a="http://schemas.openxmlformats.org/drawingml/2006/main">
-              <a:graphicData uri="http://schemas.openxmlformats.org/drawingml/2006/picture">
-                <pic:pic xmlns:pic="http://schemas.openxmlformats.org/drawingml/2006/picture">
-                  <pic:nvPicPr>
-                    <pic:cNvPr id="0" name="summary.png"/>
-                    <pic:cNvPicPr/>
-                  </pic:nvPicPr>
-                  <pic:blipFill>
-                    <a:blip r:embed="rId16">
-                      <a:extLst>
-                        <a:ext uri="{28A0092B-C50C-407E-A947-70E740481C1C}">
-                          <a14:useLocalDpi xmlns:a14="http://schemas.microsoft.com/office/drawing/2010/main" val="0"/>
-                        </a:ext>
-                      </a:extLst>
-                    </a:blip>
-                    <a:stretch>
-                      <a:fillRect/>
-                    </a:stretch>
-                  </pic:blipFill>
-                  <pic:spPr>
-                    <a:xfrm>
-                      <a:off x="0" y="0"/>
-                      <a:ext cx="8211312" cy="3447288"/>
-                    </a:xfrm>
-                    <a:prstGeom prst="rect">
-                      <a:avLst/>
-                    </a:prstGeom>
-                  </pic:spPr>
-                </pic:pic>
-              </a:graphicData>
-            </a:graphic>
-          </wp:inline>
-        </w:drawing>
+          <w:rFonts w:ascii="Arial Unicode MS" w:eastAsia="Arial Unicode MS" w:hAnsi="Arial Unicode MS" w:cs="Arial Unicode MS"/>
+          <w:highlight w:val="white"/>
+        </w:rPr>
+        <w:t>industryRisks</w:t>
       </w:r>
-      <w:bookmarkEnd w:id="46"/>
+      <w:bookmarkEnd w:id="48"/>
     </w:p>
     <w:sectPr>
       <w:pgSz w:w="15840" w:h="12240" w:orient="landscape"/>

</xml_diff>